<commit_message>
Modification du CR - Bien ouéj Ludo
Dans la section stratégie
Ajout du vocabulaire général,
Ajout des règles de bases,
Ajout des stratégies,

Quelques notes à propos de la boucle du jeu,
Idées pour le tuteur
</commit_message>
<xml_diff>
--- a/CR.docx
+++ b/CR.docx
@@ -1,6 +1,6 @@
 
 <file path=word/document.xml><?xml version="1.0" encoding="utf-8"?>
-<w:document xmlns:wpc="http://schemas.microsoft.com/office/word/2010/wordprocessingCanvas" xmlns:mc="http://schemas.openxmlformats.org/markup-compatibility/2006" xmlns:o="urn:schemas-microsoft-com:office:office" xmlns:r="http://schemas.openxmlformats.org/officeDocument/2006/relationships" xmlns:m="http://schemas.openxmlformats.org/officeDocument/2006/math" xmlns:v="urn:schemas-microsoft-com:vml" xmlns:wp14="http://schemas.microsoft.com/office/word/2010/wordprocessingDrawing" xmlns:wp="http://schemas.openxmlformats.org/drawingml/2006/wordprocessingDrawing" xmlns:w10="urn:schemas-microsoft-com:office:word" xmlns:w="http://schemas.openxmlformats.org/wordprocessingml/2006/main" xmlns:w14="http://schemas.microsoft.com/office/word/2010/wordml" xmlns:wpg="http://schemas.microsoft.com/office/word/2010/wordprocessingGroup" xmlns:wpi="http://schemas.microsoft.com/office/word/2010/wordprocessingInk" xmlns:wne="http://schemas.microsoft.com/office/word/2006/wordml" xmlns:wps="http://schemas.microsoft.com/office/word/2010/wordprocessingShape" mc:Ignorable="w14 wp14">
+<w:document xmlns:wpc="http://schemas.microsoft.com/office/word/2010/wordprocessingCanvas" xmlns:mo="http://schemas.microsoft.com/office/mac/office/2008/main" xmlns:mc="http://schemas.openxmlformats.org/markup-compatibility/2006" xmlns:mv="urn:schemas-microsoft-com:mac:vml" xmlns:o="urn:schemas-microsoft-com:office:office" xmlns:r="http://schemas.openxmlformats.org/officeDocument/2006/relationships" xmlns:m="http://schemas.openxmlformats.org/officeDocument/2006/math" xmlns:v="urn:schemas-microsoft-com:vml" xmlns:wp14="http://schemas.microsoft.com/office/word/2010/wordprocessingDrawing" xmlns:wp="http://schemas.openxmlformats.org/drawingml/2006/wordprocessingDrawing" xmlns:w10="urn:schemas-microsoft-com:office:word" xmlns:w="http://schemas.openxmlformats.org/wordprocessingml/2006/main" xmlns:w14="http://schemas.microsoft.com/office/word/2010/wordml" xmlns:wpg="http://schemas.microsoft.com/office/word/2010/wordprocessingGroup" xmlns:wpi="http://schemas.microsoft.com/office/word/2010/wordprocessingInk" xmlns:wne="http://schemas.microsoft.com/office/word/2006/wordml" xmlns:wps="http://schemas.microsoft.com/office/word/2010/wordprocessingShape" mc:Ignorable="w14 wp14">
   <w:body>
     <w:p>
       <w:r>
@@ -172,11 +172,11 @@
       </w:r>
       <w:proofErr w:type="gramStart"/>
       <w:r>
-        <w:t>des chiffre</w:t>
+        <w:t>des chiffre hypothétique contenu</w:t>
       </w:r>
       <w:proofErr w:type="gramEnd"/>
       <w:r>
-        <w:t xml:space="preserve"> hypothétique contenu dans le tableau.</w:t>
+        <w:t xml:space="preserve"> dans le tableau.</w:t>
       </w:r>
     </w:p>
     <w:p/>
@@ -458,8 +458,6 @@
       <w:r>
         <w:t>)</w:t>
       </w:r>
-      <w:bookmarkStart w:id="0" w:name="_GoBack"/>
-      <w:bookmarkEnd w:id="0"/>
     </w:p>
     <w:p>
       <w:pPr>
@@ -472,23 +470,892 @@
     </w:p>
     <w:p/>
     <w:p>
-      <w:r>
-        <w:t>Jules, à toi !!!</w:t>
-      </w:r>
-    </w:p>
-    <w:p>
-      <w:r>
-        <w:t>//</w:t>
+      <w:pPr>
+        <w:pStyle w:val="Sous-titre"/>
+      </w:pPr>
+      <w:r>
+        <w:t>Vocabulaire :</w:t>
+      </w:r>
+    </w:p>
+    <w:p>
+      <w:pPr>
+        <w:pStyle w:val="Paragraphedeliste"/>
+        <w:numPr>
+          <w:ilvl w:val="0"/>
+          <w:numId w:val="16"/>
+        </w:numPr>
+      </w:pPr>
+      <w:r>
+        <w:t xml:space="preserve">Case : </w:t>
+      </w:r>
+      <w:r>
+        <w:t xml:space="preserve">plus petit élément du </w:t>
       </w:r>
       <w:proofErr w:type="spellStart"/>
       <w:r>
-        <w:t>Desciption</w:t>
+        <w:t>sudoku</w:t>
       </w:r>
       <w:proofErr w:type="spellEnd"/>
       <w:r>
-        <w:t xml:space="preserve"> des stratégies</w:t>
-      </w:r>
-    </w:p>
+        <w:t>. Une case peut être vide ou bien peut contenir un chiffre inscrit ou bien contenir entre 1 et 9 chiffres hypothétiques. Il existe en tout 81 cases.</w:t>
+      </w:r>
+    </w:p>
+    <w:p/>
+    <w:p>
+      <w:pPr>
+        <w:pStyle w:val="Paragraphedeliste"/>
+        <w:numPr>
+          <w:ilvl w:val="0"/>
+          <w:numId w:val="16"/>
+        </w:numPr>
+      </w:pPr>
+      <w:r>
+        <w:t>Grille :</w:t>
+      </w:r>
+      <w:r>
+        <w:t xml:space="preserve"> ensemble des cases du </w:t>
+      </w:r>
+      <w:proofErr w:type="spellStart"/>
+      <w:r>
+        <w:t>sudoku</w:t>
+      </w:r>
+      <w:proofErr w:type="spellEnd"/>
+      <w:r>
+        <w:t xml:space="preserve">. Une grille de </w:t>
+      </w:r>
+      <w:proofErr w:type="spellStart"/>
+      <w:r>
+        <w:t>sudoku</w:t>
+      </w:r>
+      <w:proofErr w:type="spellEnd"/>
+      <w:r>
+        <w:t xml:space="preserve"> est </w:t>
+      </w:r>
+      <w:proofErr w:type="gramStart"/>
+      <w:r>
+        <w:t>divisé</w:t>
+      </w:r>
+      <w:proofErr w:type="gramEnd"/>
+      <w:r>
+        <w:t xml:space="preserve"> en colonnes, ligne et région.</w:t>
+      </w:r>
+    </w:p>
+    <w:p/>
+    <w:p>
+      <w:pPr>
+        <w:pStyle w:val="Paragraphedeliste"/>
+        <w:numPr>
+          <w:ilvl w:val="0"/>
+          <w:numId w:val="15"/>
+        </w:numPr>
+      </w:pPr>
+      <w:r>
+        <w:rPr>
+          <w:b/>
+        </w:rPr>
+        <w:t>Chiffre </w:t>
+      </w:r>
+      <w:r>
+        <w:t>: valeur que peut prendre une case, entre 1 et 9</w:t>
+      </w:r>
+    </w:p>
+    <w:p/>
+    <w:p>
+      <w:pPr>
+        <w:pStyle w:val="Paragraphedeliste"/>
+        <w:numPr>
+          <w:ilvl w:val="0"/>
+          <w:numId w:val="15"/>
+        </w:numPr>
+      </w:pPr>
+      <w:r>
+        <w:rPr>
+          <w:b/>
+        </w:rPr>
+        <w:t>Colonne </w:t>
+      </w:r>
+      <w:r>
+        <w:t xml:space="preserve">: ensemble des </w:t>
+      </w:r>
+      <w:r>
+        <w:t>9</w:t>
+      </w:r>
+      <w:r>
+        <w:t xml:space="preserve"> cases</w:t>
+      </w:r>
+      <w:r>
+        <w:t xml:space="preserve"> qui se trouve</w:t>
+      </w:r>
+      <w:r>
+        <w:t>nt</w:t>
+      </w:r>
+      <w:r>
+        <w:t xml:space="preserve"> à la verticale par rapport à une case</w:t>
+      </w:r>
+      <w:r>
+        <w:t xml:space="preserve">. Il existe en tout </w:t>
+      </w:r>
+      <w:r>
+        <w:t>9</w:t>
+      </w:r>
+      <w:r>
+        <w:t xml:space="preserve"> colonnes qui sont numérotés de 1 à 9, de la plus à gauche </w:t>
+      </w:r>
+      <w:proofErr w:type="gramStart"/>
+      <w:r>
+        <w:t>à la</w:t>
+      </w:r>
+      <w:proofErr w:type="gramEnd"/>
+      <w:r>
+        <w:t xml:space="preserve"> plus à droite.</w:t>
+      </w:r>
+    </w:p>
+    <w:p/>
+    <w:p>
+      <w:pPr>
+        <w:pStyle w:val="Paragraphedeliste"/>
+        <w:numPr>
+          <w:ilvl w:val="0"/>
+          <w:numId w:val="15"/>
+        </w:numPr>
+      </w:pPr>
+      <w:r>
+        <w:rPr>
+          <w:b/>
+        </w:rPr>
+        <w:t>Ligne </w:t>
+      </w:r>
+      <w:r>
+        <w:t xml:space="preserve">: ensemble des </w:t>
+      </w:r>
+      <w:r>
+        <w:t>9</w:t>
+      </w:r>
+      <w:r>
+        <w:t xml:space="preserve"> cases </w:t>
+      </w:r>
+      <w:r>
+        <w:t xml:space="preserve"> qui se trouve</w:t>
+      </w:r>
+      <w:r>
+        <w:t>nt</w:t>
+      </w:r>
+      <w:r>
+        <w:t xml:space="preserve"> à l’horizontale par rapport à une case</w:t>
+      </w:r>
+      <w:r>
+        <w:t>.</w:t>
+      </w:r>
+      <w:r>
+        <w:t xml:space="preserve"> </w:t>
+      </w:r>
+      <w:r>
+        <w:t xml:space="preserve">Il existe en tout </w:t>
+      </w:r>
+      <w:r>
+        <w:t>9</w:t>
+      </w:r>
+      <w:r>
+        <w:t xml:space="preserve"> lignes qui sont numérotés de 1 à 9, de la plus à gauche </w:t>
+      </w:r>
+      <w:proofErr w:type="gramStart"/>
+      <w:r>
+        <w:t>à la</w:t>
+      </w:r>
+      <w:proofErr w:type="gramEnd"/>
+      <w:r>
+        <w:t xml:space="preserve"> plus à droite.</w:t>
+      </w:r>
+    </w:p>
+    <w:p/>
+    <w:p>
+      <w:pPr>
+        <w:pStyle w:val="Paragraphedeliste"/>
+        <w:numPr>
+          <w:ilvl w:val="0"/>
+          <w:numId w:val="15"/>
+        </w:numPr>
+      </w:pPr>
+      <w:r>
+        <w:rPr>
+          <w:b/>
+        </w:rPr>
+        <w:t>Région </w:t>
+      </w:r>
+      <w:r>
+        <w:t xml:space="preserve">: ensemble des </w:t>
+      </w:r>
+      <w:r>
+        <w:t>9 cases</w:t>
+      </w:r>
+      <w:r>
+        <w:t xml:space="preserve"> qui se trouve</w:t>
+      </w:r>
+      <w:r>
+        <w:t xml:space="preserve">nt dans le même carré qu’une case. Il existe en tout </w:t>
+      </w:r>
+      <w:r>
+        <w:t>9</w:t>
+      </w:r>
+      <w:r>
+        <w:t xml:space="preserve"> régions qui sont numérotés de 1 à 9, </w:t>
+      </w:r>
+      <w:r>
+        <w:t>selon le sens de lecture de gauche à droite d’abord puis de haut en bas.</w:t>
+      </w:r>
+    </w:p>
+    <w:p/>
+    <w:p>
+      <w:pPr>
+        <w:pStyle w:val="Paragraphedeliste"/>
+        <w:numPr>
+          <w:ilvl w:val="0"/>
+          <w:numId w:val="15"/>
+        </w:numPr>
+      </w:pPr>
+      <w:r>
+        <w:rPr>
+          <w:b/>
+        </w:rPr>
+        <w:t>Unité </w:t>
+      </w:r>
+      <w:r>
+        <w:t>: colonne, ligne, ou région d’une case.</w:t>
+      </w:r>
+    </w:p>
+    <w:p/>
+    <w:p>
+      <w:pPr>
+        <w:pStyle w:val="Paragraphedeliste"/>
+        <w:numPr>
+          <w:ilvl w:val="0"/>
+          <w:numId w:val="13"/>
+        </w:numPr>
+      </w:pPr>
+      <w:r>
+        <w:rPr>
+          <w:b/>
+          <w:i/>
+        </w:rPr>
+        <w:t>XXX donné</w:t>
+      </w:r>
+      <w:r>
+        <w:rPr>
+          <w:b/>
+          <w:i/>
+        </w:rPr>
+        <w:t> </w:t>
+      </w:r>
+      <w:r>
+        <w:t xml:space="preserve">: </w:t>
+      </w:r>
+      <w:r>
+        <w:t>valeur d’entrée pour l’algorithme. (chiffre, numéro de colonne/ligne/région)</w:t>
+      </w:r>
+    </w:p>
+    <w:p/>
+    <w:p>
+      <w:pPr>
+        <w:pStyle w:val="Paragraphedeliste"/>
+        <w:numPr>
+          <w:ilvl w:val="0"/>
+          <w:numId w:val="13"/>
+        </w:numPr>
+      </w:pPr>
+      <w:r>
+        <w:rPr>
+          <w:b/>
+          <w:i/>
+        </w:rPr>
+        <w:t>C</w:t>
+      </w:r>
+      <w:r>
+        <w:rPr>
+          <w:b/>
+          <w:i/>
+        </w:rPr>
+        <w:t>hiffre inscrit dans une case</w:t>
+      </w:r>
+      <w:r>
+        <w:rPr>
+          <w:b/>
+        </w:rPr>
+        <w:t> </w:t>
+      </w:r>
+      <w:r>
+        <w:t xml:space="preserve">: valeur de la case correspondant à celle de la solution (de l’étudiant, du </w:t>
+      </w:r>
+      <w:proofErr w:type="spellStart"/>
+      <w:r>
+        <w:t>sudoku</w:t>
+      </w:r>
+      <w:proofErr w:type="spellEnd"/>
+      <w:r>
+        <w:t xml:space="preserve"> réel) (</w:t>
+      </w:r>
+      <w:proofErr w:type="spellStart"/>
+      <w:r>
+        <w:t>ie</w:t>
+      </w:r>
+      <w:proofErr w:type="spellEnd"/>
+      <w:r>
+        <w:t> : valeur définitive</w:t>
+      </w:r>
+      <w:proofErr w:type="gramStart"/>
+      <w:r>
+        <w:t>)(</w:t>
+      </w:r>
+      <w:proofErr w:type="spellStart"/>
+      <w:proofErr w:type="gramEnd"/>
+      <w:r>
+        <w:t>ie</w:t>
+      </w:r>
+      <w:proofErr w:type="spellEnd"/>
+      <w:r>
+        <w:t> : valeur inscrite au stylo)</w:t>
+      </w:r>
+      <w:r>
+        <w:t>(nb : autre vocabulaire possible ; chiffre résolu, chiffre validé…)</w:t>
+      </w:r>
+    </w:p>
+    <w:p/>
+    <w:p/>
+    <w:p>
+      <w:pPr>
+        <w:pStyle w:val="Paragraphedeliste"/>
+        <w:numPr>
+          <w:ilvl w:val="0"/>
+          <w:numId w:val="13"/>
+        </w:numPr>
+      </w:pPr>
+      <w:r>
+        <w:rPr>
+          <w:b/>
+          <w:i/>
+        </w:rPr>
+        <w:t>C</w:t>
+      </w:r>
+      <w:r>
+        <w:rPr>
+          <w:b/>
+          <w:i/>
+        </w:rPr>
+        <w:t>hiffre valable selon la règle YYY</w:t>
+      </w:r>
+      <w:r>
+        <w:rPr>
+          <w:i/>
+        </w:rPr>
+        <w:t xml:space="preserve"> </w:t>
+      </w:r>
+      <w:r>
+        <w:t xml:space="preserve">: selon la règle YYY (ligne/colonne/région) qui est appliqué, le chiffre </w:t>
+      </w:r>
+      <w:r>
+        <w:t>peut</w:t>
+      </w:r>
+      <w:r>
+        <w:t xml:space="preserve"> être un candidat</w:t>
+      </w:r>
+      <w:r>
+        <w:t xml:space="preserve"> pour être un chiffre hypothétique</w:t>
+      </w:r>
+      <w:r>
+        <w:t>.</w:t>
+      </w:r>
+    </w:p>
+    <w:p/>
+    <w:p/>
+    <w:p>
+      <w:pPr>
+        <w:pStyle w:val="Paragraphedeliste"/>
+        <w:numPr>
+          <w:ilvl w:val="0"/>
+          <w:numId w:val="13"/>
+        </w:numPr>
+        <w:rPr>
+          <w:i/>
+        </w:rPr>
+      </w:pPr>
+      <w:r>
+        <w:rPr>
+          <w:b/>
+          <w:i/>
+        </w:rPr>
+        <w:t>C</w:t>
+      </w:r>
+      <w:r>
+        <w:rPr>
+          <w:b/>
+          <w:i/>
+        </w:rPr>
+        <w:t>hiffre hypothétique</w:t>
+      </w:r>
+      <w:r>
+        <w:rPr>
+          <w:b/>
+        </w:rPr>
+        <w:t> </w:t>
+      </w:r>
+      <w:r>
+        <w:t xml:space="preserve">: </w:t>
+      </w:r>
+      <w:r>
+        <w:t>peut être candidat pour être un chiffre inscrit.</w:t>
+      </w:r>
+    </w:p>
+    <w:p/>
+    <w:p>
+      <w:pPr>
+        <w:pStyle w:val="Sous-titre"/>
+      </w:pPr>
+      <w:r>
+        <w:t xml:space="preserve">Règles de bases : (principe de base du </w:t>
+      </w:r>
+      <w:proofErr w:type="spellStart"/>
+      <w:r>
+        <w:t>sudoku</w:t>
+      </w:r>
+      <w:proofErr w:type="spellEnd"/>
+      <w:r>
+        <w:t>)</w:t>
+      </w:r>
+    </w:p>
+    <w:p/>
+    <w:p>
+      <w:pPr>
+        <w:pStyle w:val="Paragraphedeliste"/>
+        <w:numPr>
+          <w:ilvl w:val="0"/>
+          <w:numId w:val="6"/>
+        </w:numPr>
+        <w:rPr>
+          <w:b/>
+        </w:rPr>
+      </w:pPr>
+      <w:r>
+        <w:rPr>
+          <w:b/>
+        </w:rPr>
+        <w:t>Règle de la colonne</w:t>
+      </w:r>
+    </w:p>
+    <w:p>
+      <w:r>
+        <w:t>Pour un chiffre donné, pour une case donnée</w:t>
+      </w:r>
+      <w:r>
+        <w:t>,</w:t>
+      </w:r>
+    </w:p>
+    <w:p>
+      <w:r>
+        <w:t xml:space="preserve">Si </w:t>
+      </w:r>
+      <w:r>
+        <w:t>pour</w:t>
+      </w:r>
+      <w:r>
+        <w:t xml:space="preserve"> chaque case de la colonne de la case donnée, le chiffre donné n’est pas inscrit</w:t>
+      </w:r>
+      <w:r>
+        <w:t xml:space="preserve"> dans la case</w:t>
+      </w:r>
+      <w:r>
+        <w:t>,</w:t>
+      </w:r>
+    </w:p>
+    <w:p>
+      <w:r>
+        <w:t xml:space="preserve">Alors le chiffre donné </w:t>
+      </w:r>
+      <w:r>
+        <w:t>est</w:t>
+      </w:r>
+      <w:r>
+        <w:t xml:space="preserve"> un</w:t>
+      </w:r>
+      <w:r>
+        <w:t xml:space="preserve"> </w:t>
+      </w:r>
+      <w:r>
+        <w:t>chiffre</w:t>
+      </w:r>
+      <w:r>
+        <w:t xml:space="preserve"> valable </w:t>
+      </w:r>
+      <w:r>
+        <w:t>selon la règle de la colonne</w:t>
+      </w:r>
+      <w:r>
+        <w:t xml:space="preserve"> pour la case donnée</w:t>
+      </w:r>
+      <w:r>
+        <w:t>.</w:t>
+      </w:r>
+    </w:p>
+    <w:p/>
+    <w:p>
+      <w:pPr>
+        <w:pStyle w:val="Paragraphedeliste"/>
+        <w:numPr>
+          <w:ilvl w:val="0"/>
+          <w:numId w:val="6"/>
+        </w:numPr>
+        <w:rPr>
+          <w:b/>
+        </w:rPr>
+      </w:pPr>
+      <w:r>
+        <w:rPr>
+          <w:b/>
+        </w:rPr>
+        <w:t>Règle de la ligne</w:t>
+      </w:r>
+    </w:p>
+    <w:p>
+      <w:r>
+        <w:lastRenderedPageBreak/>
+        <w:t>Pour un chiffre donné, pour une case donnée</w:t>
+      </w:r>
+      <w:r>
+        <w:t>,</w:t>
+      </w:r>
+    </w:p>
+    <w:p>
+      <w:r>
+        <w:t xml:space="preserve">Si </w:t>
+      </w:r>
+      <w:r>
+        <w:t>pour</w:t>
+      </w:r>
+      <w:r>
+        <w:t xml:space="preserve"> chaque case de la ligne de la case donnée, le chiffre donné n’est pas inscrit dans la case</w:t>
+      </w:r>
+      <w:r>
+        <w:t>,</w:t>
+      </w:r>
+    </w:p>
+    <w:p>
+      <w:r>
+        <w:t xml:space="preserve">Alors le chiffre donné </w:t>
+      </w:r>
+      <w:r>
+        <w:t>est un chiffre</w:t>
+      </w:r>
+      <w:r>
+        <w:t xml:space="preserve"> valable selon la règle de la ligne</w:t>
+      </w:r>
+      <w:r>
+        <w:t xml:space="preserve"> pour la case donnée</w:t>
+      </w:r>
+      <w:r>
+        <w:t>.</w:t>
+      </w:r>
+    </w:p>
+    <w:p/>
+    <w:p>
+      <w:pPr>
+        <w:pStyle w:val="Paragraphedeliste"/>
+        <w:numPr>
+          <w:ilvl w:val="0"/>
+          <w:numId w:val="6"/>
+        </w:numPr>
+        <w:rPr>
+          <w:b/>
+        </w:rPr>
+      </w:pPr>
+      <w:r>
+        <w:rPr>
+          <w:b/>
+        </w:rPr>
+        <w:t>Règle de la région</w:t>
+      </w:r>
+    </w:p>
+    <w:p>
+      <w:r>
+        <w:t>Pour un chiffre donné, pour une case donnée</w:t>
+      </w:r>
+      <w:r>
+        <w:t>,</w:t>
+      </w:r>
+    </w:p>
+    <w:p>
+      <w:r>
+        <w:t xml:space="preserve">Si </w:t>
+      </w:r>
+      <w:r>
+        <w:t>pour</w:t>
+      </w:r>
+      <w:r>
+        <w:t xml:space="preserve"> chaque case de la région de la case donnée, le chiffre donné n’est pas inscrit dans la case</w:t>
+      </w:r>
+      <w:r>
+        <w:t>,</w:t>
+      </w:r>
+    </w:p>
+    <w:p>
+      <w:r>
+        <w:t xml:space="preserve">Alors le chiffre donné </w:t>
+      </w:r>
+      <w:r>
+        <w:t>est un chiffre</w:t>
+      </w:r>
+      <w:r>
+        <w:t xml:space="preserve"> valable selon la règle de la région</w:t>
+      </w:r>
+      <w:r>
+        <w:t xml:space="preserve"> pour la case donnée</w:t>
+      </w:r>
+      <w:r>
+        <w:t>.</w:t>
+      </w:r>
+    </w:p>
+    <w:p/>
+    <w:p>
+      <w:pPr>
+        <w:pStyle w:val="Sous-titre"/>
+      </w:pPr>
+      <w:r>
+        <w:t>Stratégie</w:t>
+      </w:r>
+      <w:r>
+        <w:t>s</w:t>
+      </w:r>
+      <w:r>
+        <w:t xml:space="preserve"> de bases</w:t>
+      </w:r>
+      <w:r>
+        <w:t xml:space="preserve"> (niveau facile)</w:t>
+      </w:r>
+    </w:p>
+    <w:p/>
+    <w:p>
+      <w:pPr>
+        <w:pStyle w:val="Paragraphedeliste"/>
+        <w:numPr>
+          <w:ilvl w:val="0"/>
+          <w:numId w:val="14"/>
+        </w:numPr>
+        <w:rPr>
+          <w:b/>
+        </w:rPr>
+      </w:pPr>
+      <w:r>
+        <w:rPr>
+          <w:b/>
+        </w:rPr>
+        <w:t>Stratégie de l’hypothèse</w:t>
+      </w:r>
+    </w:p>
+    <w:p>
+      <w:r>
+        <w:t>Pour un chiffre donné, pour une case donné</w:t>
+      </w:r>
+      <w:r>
+        <w:t>,</w:t>
+      </w:r>
+    </w:p>
+    <w:p>
+      <w:r>
+        <w:t>Si pour la case donnée, le chiffre donné est valable selon la règle de la colonne, selon la règle de la ligne et selon la règle de la région,</w:t>
+      </w:r>
+    </w:p>
+    <w:p>
+      <w:r>
+        <w:t>Alors le chiffre donné</w:t>
+      </w:r>
+      <w:r>
+        <w:t xml:space="preserve"> est un chiffre hypothétique</w:t>
+      </w:r>
+      <w:r>
+        <w:t>.</w:t>
+      </w:r>
+    </w:p>
+    <w:p/>
+    <w:p>
+      <w:pPr>
+        <w:pStyle w:val="Paragraphedeliste"/>
+        <w:numPr>
+          <w:ilvl w:val="0"/>
+          <w:numId w:val="14"/>
+        </w:numPr>
+        <w:rPr>
+          <w:b/>
+        </w:rPr>
+      </w:pPr>
+      <w:r>
+        <w:rPr>
+          <w:b/>
+        </w:rPr>
+        <w:t>Stratégie de l’hypothèse seule explicite</w:t>
+      </w:r>
+      <w:r>
+        <w:rPr>
+          <w:b/>
+        </w:rPr>
+        <w:t xml:space="preserve"> (anglais : </w:t>
+      </w:r>
+      <w:proofErr w:type="spellStart"/>
+      <w:r>
+        <w:rPr>
+          <w:b/>
+        </w:rPr>
+        <w:t>naked</w:t>
+      </w:r>
+      <w:proofErr w:type="spellEnd"/>
+      <w:r>
+        <w:rPr>
+          <w:b/>
+        </w:rPr>
+        <w:t xml:space="preserve"> single = célibataire nu)</w:t>
+      </w:r>
+    </w:p>
+    <w:p>
+      <w:r>
+        <w:t>Pour une case donnée,</w:t>
+      </w:r>
+    </w:p>
+    <w:p>
+      <w:r>
+        <w:t>Si la case donnée ne contient qu’un seul chiffre hypothétique,</w:t>
+      </w:r>
+    </w:p>
+    <w:p>
+      <w:r>
+        <w:t>Alors</w:t>
+      </w:r>
+      <w:r>
+        <w:t xml:space="preserve"> le chiffre hypothétique est un chiffre inscrit.</w:t>
+      </w:r>
+    </w:p>
+    <w:p/>
+    <w:p>
+      <w:r>
+        <w:t xml:space="preserve">Stratégies </w:t>
+      </w:r>
+      <w:r>
+        <w:t>avancées (niveau normal voire difficile)</w:t>
+      </w:r>
+    </w:p>
+    <w:p/>
+    <w:p>
+      <w:pPr>
+        <w:pStyle w:val="Paragraphedeliste"/>
+        <w:numPr>
+          <w:ilvl w:val="0"/>
+          <w:numId w:val="17"/>
+        </w:numPr>
+        <w:rPr>
+          <w:b/>
+        </w:rPr>
+      </w:pPr>
+      <w:r>
+        <w:rPr>
+          <w:b/>
+        </w:rPr>
+        <w:t>Stratégie de l’hypothèse</w:t>
+      </w:r>
+      <w:r>
+        <w:rPr>
+          <w:b/>
+        </w:rPr>
+        <w:t xml:space="preserve"> seule implicite (anglais : </w:t>
+      </w:r>
+      <w:proofErr w:type="spellStart"/>
+      <w:r>
+        <w:rPr>
+          <w:b/>
+        </w:rPr>
+        <w:t>hidden</w:t>
+      </w:r>
+      <w:proofErr w:type="spellEnd"/>
+      <w:r>
+        <w:rPr>
+          <w:b/>
+        </w:rPr>
+        <w:t xml:space="preserve"> single = célibataire caché)</w:t>
+      </w:r>
+    </w:p>
+    <w:p>
+      <w:r>
+        <w:t>Pour une unité donnée, pour un chiffre donnée</w:t>
+      </w:r>
+    </w:p>
+    <w:p>
+      <w:r>
+        <w:t>Si le chiffre donné est un chiffre hypothétique pour une et seule case de l’unité donnée,</w:t>
+      </w:r>
+    </w:p>
+    <w:p>
+      <w:r>
+        <w:t>Alors le chiffre hypothétique est un chiffre inscrit.</w:t>
+      </w:r>
+    </w:p>
+    <w:p/>
+    <w:p>
+      <w:pPr>
+        <w:pStyle w:val="Paragraphedeliste"/>
+        <w:numPr>
+          <w:ilvl w:val="0"/>
+          <w:numId w:val="17"/>
+        </w:numPr>
+        <w:rPr>
+          <w:b/>
+        </w:rPr>
+      </w:pPr>
+      <w:r>
+        <w:rPr>
+          <w:b/>
+        </w:rPr>
+        <w:t xml:space="preserve">Stratégie des l’hypothèses couplés </w:t>
+      </w:r>
+      <w:r>
+        <w:rPr>
+          <w:b/>
+        </w:rPr>
+        <w:t xml:space="preserve">explicite (anglais : </w:t>
+      </w:r>
+      <w:proofErr w:type="spellStart"/>
+      <w:r>
+        <w:rPr>
+          <w:b/>
+        </w:rPr>
+        <w:t>naked</w:t>
+      </w:r>
+      <w:proofErr w:type="spellEnd"/>
+      <w:r>
+        <w:rPr>
+          <w:b/>
+        </w:rPr>
+        <w:t xml:space="preserve"> pair</w:t>
+      </w:r>
+      <w:r>
+        <w:rPr>
+          <w:b/>
+        </w:rPr>
+        <w:t xml:space="preserve"> = </w:t>
+      </w:r>
+      <w:r>
+        <w:rPr>
+          <w:b/>
+        </w:rPr>
+        <w:t>pair</w:t>
+      </w:r>
+      <w:r>
+        <w:rPr>
+          <w:b/>
+        </w:rPr>
+        <w:t xml:space="preserve"> nu)</w:t>
+      </w:r>
+    </w:p>
+    <w:p>
+      <w:r>
+        <w:t>Commençons déjà avec celle du dessus…</w:t>
+      </w:r>
+    </w:p>
+    <w:p/>
+    <w:p/>
     <w:p/>
     <w:p>
       <w:r>
@@ -576,7 +1443,11 @@
         </w:numPr>
       </w:pPr>
       <w:r>
-        <w:t>A partir d’une action faite par l’utilisateur (un chiffre est rentré), Jess nous informe si la réponse viole les règles,</w:t>
+        <w:t xml:space="preserve">A partir d’une action faite par l’utilisateur (un chiffre est rentré), Jess nous informe si </w:t>
+      </w:r>
+      <w:r>
+        <w:lastRenderedPageBreak/>
+        <w:t>la réponse viole les règles,</w:t>
       </w:r>
     </w:p>
     <w:p>
@@ -629,21 +1500,7 @@
         <w:rPr>
           <w:i/>
         </w:rPr>
-        <w:t xml:space="preserve"> qu’on te passe la nouvelle matrice </w:t>
-      </w:r>
-      <w:proofErr w:type="gramStart"/>
-      <w:r>
-        <w:rPr>
-          <w:i/>
-        </w:rPr>
-        <w:t>potentiel</w:t>
-      </w:r>
-      <w:proofErr w:type="gramEnd"/>
-      <w:r>
-        <w:rPr>
-          <w:i/>
-        </w:rPr>
-        <w:t xml:space="preserve"> en argument</w:t>
+        <w:t xml:space="preserve"> qu’on te passe la nouvelle matrice potentiel en argument</w:t>
       </w:r>
     </w:p>
     <w:p>
@@ -967,13 +1824,7 @@
         </w:numPr>
       </w:pPr>
       <w:r>
-        <w:t>On met à jour l</w:t>
-      </w:r>
-      <w:r>
-        <w:t>’apprentissage des connaissances</w:t>
-      </w:r>
-      <w:r>
-        <w:t xml:space="preserve"> (en fonction de la règle violé)</w:t>
+        <w:t>On met à jour l’apprentissage des connaissances (en fonction de la règle violé)</w:t>
       </w:r>
     </w:p>
     <w:p>
@@ -1066,6 +1917,385 @@
       </w:pPr>
       <w:r>
         <w:t>On attend que le joueur joue.</w:t>
+      </w:r>
+    </w:p>
+    <w:p/>
+    <w:p>
+      <w:r>
+        <w:t xml:space="preserve">Jules : Je suis d’accord </w:t>
+      </w:r>
+      <w:r>
+        <w:t xml:space="preserve">pour ton déroulement </w:t>
+      </w:r>
+      <w:r>
+        <w:t xml:space="preserve">sauf que les stratégies 1 et 2 (du doc Note.docx que tu as fait Ludo, les stratégie qu’on avait initialement prévu puis qu’on change finalement, cf. ce que j’ai rédigé) font partie de la stratégie de l’hypothèse seule explicite (deuxième point des </w:t>
+      </w:r>
+      <w:proofErr w:type="spellStart"/>
+      <w:r>
+        <w:t>strats</w:t>
+      </w:r>
+      <w:proofErr w:type="spellEnd"/>
+      <w:r>
+        <w:t xml:space="preserve"> de bases). Je pense qu’il serait pas mal de prendre en compte les hypothèses (si possible techniquement) car je pense que c’est difficile d’expliquer le processus cognitif humain du feeling que constitu</w:t>
+      </w:r>
+      <w:r>
+        <w:t>e les stratégie 1 et 2 initiales, et en plus de percevoir les connaissances de l’apprenant quoique c’est possible mais c’est pas mal d’inférence et assez limité comme perception.</w:t>
+      </w:r>
+    </w:p>
+    <w:p/>
+    <w:p>
+      <w:r>
+        <w:t>En fait le joueur peut remplir une case au feeling uniquement s’il applique la stratégie de base numéro 2. Sans hypothèse c’est possible.</w:t>
+      </w:r>
+    </w:p>
+    <w:p>
+      <w:r>
+        <w:t>Appliquer la stratégie normale 1 au feeling ça me semble assez chaud – je dis ça je suis novice.</w:t>
+      </w:r>
+    </w:p>
+    <w:p/>
+    <w:p>
+      <w:r>
+        <w:t>Puis comme je disais, à la première connexion lui demander s’il connaît les règles, si oui ok (on verra bien) si non on lui explique en brut.</w:t>
+      </w:r>
+      <w:bookmarkStart w:id="0" w:name="_GoBack"/>
+      <w:bookmarkEnd w:id="0"/>
+    </w:p>
+    <w:p/>
+    <w:p>
+      <w:r>
+        <w:t>Pour ma part, je pense qu’il serait intéressant de laisser à l’utilisateur la possibilité de soit remplir une hypothèse soit remplir un chiffre.</w:t>
+      </w:r>
+    </w:p>
+    <w:p>
+      <w:r>
+        <w:t xml:space="preserve">Si l’hypothèse est correct, Ok, cela correspond à la </w:t>
+      </w:r>
+      <w:proofErr w:type="spellStart"/>
+      <w:r>
+        <w:t>strat</w:t>
+      </w:r>
+      <w:proofErr w:type="spellEnd"/>
+      <w:r>
+        <w:t xml:space="preserve"> de base 1 puis au règles de bases.</w:t>
+      </w:r>
+    </w:p>
+    <w:p>
+      <w:r>
+        <w:lastRenderedPageBreak/>
+        <w:t xml:space="preserve">Si l’hypothèse n’est pas correct, lui avertir s’il la laisse comme ça au bout d’un certains temps, car cela serait de l’inattention (sur le jeu moi ça m’arrive de placer l’hypothèse puis de l’éliminer quelques seconde plus tard car je n’avais pas encore tout </w:t>
+      </w:r>
+      <w:proofErr w:type="spellStart"/>
+      <w:r>
+        <w:t>checké</w:t>
+      </w:r>
+      <w:proofErr w:type="spellEnd"/>
+      <w:r>
+        <w:t> : d’abord une région, puis une ligne, puis une colonne)</w:t>
+      </w:r>
+    </w:p>
+    <w:p>
+      <w:r>
+        <w:t>Si l’utilisateur fait plein d’erreur d’hypothèse, lui expliquer les règles qu’il n’a donc pas saisies !</w:t>
+      </w:r>
+      <w:r>
+        <w:t xml:space="preserve"> (« </w:t>
+      </w:r>
+      <w:proofErr w:type="gramStart"/>
+      <w:r>
+        <w:t>t’es</w:t>
+      </w:r>
+      <w:proofErr w:type="gramEnd"/>
+      <w:r>
+        <w:t xml:space="preserve"> un </w:t>
+      </w:r>
+      <w:proofErr w:type="spellStart"/>
+      <w:r>
+        <w:t>noob</w:t>
+      </w:r>
+      <w:proofErr w:type="spellEnd"/>
+      <w:r>
+        <w:t xml:space="preserve"> ma parole ? »)</w:t>
+      </w:r>
+    </w:p>
+    <w:p>
+      <w:r>
+        <w:t xml:space="preserve">Si le chiffre est correct, il faut </w:t>
+      </w:r>
+      <w:proofErr w:type="spellStart"/>
+      <w:r>
+        <w:t>checker</w:t>
+      </w:r>
+      <w:proofErr w:type="spellEnd"/>
+      <w:r>
+        <w:t xml:space="preserve"> si cela correspond à la </w:t>
+      </w:r>
+      <w:proofErr w:type="spellStart"/>
+      <w:r>
+        <w:t>strat</w:t>
+      </w:r>
+      <w:proofErr w:type="spellEnd"/>
+      <w:r>
+        <w:t xml:space="preserve"> de base 2. (</w:t>
+      </w:r>
+      <w:proofErr w:type="gramStart"/>
+      <w:r>
+        <w:t>seul</w:t>
+      </w:r>
+      <w:proofErr w:type="gramEnd"/>
+      <w:r>
+        <w:t xml:space="preserve"> chiffre possible)</w:t>
+      </w:r>
+    </w:p>
+    <w:p>
+      <w:r>
+        <w:tab/>
+      </w:r>
+      <w:r>
+        <w:t xml:space="preserve">Si cela correspond bien à la </w:t>
+      </w:r>
+      <w:proofErr w:type="spellStart"/>
+      <w:r>
+        <w:t>strat</w:t>
+      </w:r>
+      <w:proofErr w:type="spellEnd"/>
+      <w:r>
+        <w:t xml:space="preserve"> de base 2, le féliciter (</w:t>
+      </w:r>
+      <w:r>
+        <w:t xml:space="preserve">« mais </w:t>
+      </w:r>
+      <w:r>
+        <w:t>quelle vision !!</w:t>
+      </w:r>
+      <w:r>
+        <w:t> »</w:t>
+      </w:r>
+      <w:r>
+        <w:t>)</w:t>
+      </w:r>
+    </w:p>
+    <w:p>
+      <w:r>
+        <w:tab/>
+      </w:r>
+      <w:r>
+        <w:t xml:space="preserve">Si cela ne correspond pas à la </w:t>
+      </w:r>
+      <w:proofErr w:type="spellStart"/>
+      <w:r>
+        <w:t>strat</w:t>
+      </w:r>
+      <w:proofErr w:type="spellEnd"/>
+      <w:r>
+        <w:t xml:space="preserve"> de base 2 (et que c’est correct), lui demander s’il a fait ça au hasard (ça me semble difficile de faire ça sans les hypothèse</w:t>
+      </w:r>
+      <w:r>
+        <w:t>s, à voir avec un vrai pro n’est-pas Gilles !!)</w:t>
+      </w:r>
+    </w:p>
+    <w:p>
+      <w:r>
+        <w:tab/>
+      </w:r>
+      <w:r>
+        <w:tab/>
+        <w:t>Si ce n’est pas au hasard, le féliciter (« oh quelle intuition !! »)(</w:t>
+      </w:r>
+      <w:proofErr w:type="gramStart"/>
+      <w:r>
+        <w:t>nb</w:t>
+      </w:r>
+      <w:proofErr w:type="gramEnd"/>
+      <w:r>
+        <w:t> : l’utilisateur pourrait alors exploiter la faille de tout remplir au hasard et de dire non c’n’est pas du hasard jusqu’au message de félicitation…)</w:t>
+      </w:r>
+    </w:p>
+    <w:p>
+      <w:r>
+        <w:tab/>
+      </w:r>
+      <w:r>
+        <w:tab/>
+        <w:t xml:space="preserve">Si c’est du hasard, on l’engueule (« commence par remplir les hypothèses tête d’œuf !! ») </w:t>
+      </w:r>
+      <w:proofErr w:type="gramStart"/>
+      <w:r>
+        <w:t>mais</w:t>
+      </w:r>
+      <w:proofErr w:type="gramEnd"/>
+      <w:r>
+        <w:t xml:space="preserve"> on ne remplis pas la case.</w:t>
+      </w:r>
+    </w:p>
+    <w:p>
+      <w:r>
+        <w:t xml:space="preserve">Si le chiffre n’est pas correct, il faut </w:t>
+      </w:r>
+      <w:proofErr w:type="spellStart"/>
+      <w:r>
+        <w:t>checker</w:t>
+      </w:r>
+      <w:proofErr w:type="spellEnd"/>
+      <w:r>
+        <w:t xml:space="preserve"> pourquoi</w:t>
+      </w:r>
+    </w:p>
+    <w:p>
+      <w:pPr>
+        <w:rPr>
+          <w:rStyle w:val="Forteaccentuation"/>
+          <w:b w:val="0"/>
+          <w:bCs w:val="0"/>
+          <w:i w:val="0"/>
+          <w:iCs w:val="0"/>
+          <w:color w:val="auto"/>
+        </w:rPr>
+      </w:pPr>
+      <w:r>
+        <w:tab/>
+        <w:t>Si cela correspond à une violation des règles de bases selon l’état du plateau, on lui montre gentiment. (« </w:t>
+      </w:r>
+      <w:proofErr w:type="gramStart"/>
+      <w:r>
+        <w:t>tu</w:t>
+      </w:r>
+      <w:proofErr w:type="gramEnd"/>
+      <w:r>
+        <w:t xml:space="preserve"> louches, ma foi ? »)</w:t>
+      </w:r>
+    </w:p>
+    <w:p>
+      <w:pPr>
+        <w:rPr>
+          <w:rStyle w:val="Forteaccentuation"/>
+          <w:b w:val="0"/>
+          <w:i w:val="0"/>
+          <w:color w:val="auto"/>
+        </w:rPr>
+      </w:pPr>
+      <w:r>
+        <w:rPr>
+          <w:rStyle w:val="Forteaccentuation"/>
+        </w:rPr>
+        <w:tab/>
+      </w:r>
+      <w:r>
+        <w:rPr>
+          <w:rStyle w:val="Forteaccentuation"/>
+          <w:b w:val="0"/>
+          <w:i w:val="0"/>
+          <w:color w:val="auto"/>
+        </w:rPr>
+        <w:t>Si cela correspond à autre chose, demander s’il a fait au hasard</w:t>
+      </w:r>
+    </w:p>
+    <w:p>
+      <w:pPr>
+        <w:rPr>
+          <w:rStyle w:val="Forteaccentuation"/>
+          <w:b w:val="0"/>
+          <w:i w:val="0"/>
+          <w:color w:val="auto"/>
+        </w:rPr>
+      </w:pPr>
+      <w:r>
+        <w:rPr>
+          <w:rStyle w:val="Forteaccentuation"/>
+          <w:b w:val="0"/>
+          <w:i w:val="0"/>
+          <w:color w:val="auto"/>
+        </w:rPr>
+        <w:tab/>
+      </w:r>
+      <w:r>
+        <w:rPr>
+          <w:rStyle w:val="Forteaccentuation"/>
+          <w:b w:val="0"/>
+          <w:i w:val="0"/>
+          <w:color w:val="auto"/>
+        </w:rPr>
+        <w:tab/>
+        <w:t xml:space="preserve">Si c’est du hasard (« commence par </w:t>
+      </w:r>
+      <w:proofErr w:type="gramStart"/>
+      <w:r>
+        <w:rPr>
+          <w:rStyle w:val="Forteaccentuation"/>
+          <w:b w:val="0"/>
+          <w:i w:val="0"/>
+          <w:color w:val="auto"/>
+        </w:rPr>
+        <w:t>remplir…)</w:t>
+      </w:r>
+      <w:proofErr w:type="gramEnd"/>
+    </w:p>
+    <w:p>
+      <w:pPr>
+        <w:rPr>
+          <w:rStyle w:val="Forteaccentuation"/>
+          <w:b w:val="0"/>
+          <w:i w:val="0"/>
+          <w:color w:val="auto"/>
+        </w:rPr>
+      </w:pPr>
+      <w:r>
+        <w:rPr>
+          <w:rStyle w:val="Forteaccentuation"/>
+          <w:b w:val="0"/>
+          <w:i w:val="0"/>
+          <w:color w:val="auto"/>
+        </w:rPr>
+        <w:tab/>
+      </w:r>
+      <w:r>
+        <w:rPr>
+          <w:rStyle w:val="Forteaccentuation"/>
+          <w:b w:val="0"/>
+          <w:i w:val="0"/>
+          <w:color w:val="auto"/>
+        </w:rPr>
+        <w:tab/>
+        <w:t>Si ce n’est pas du hasard, soit on le laisse dans sa merde jusqu’à une contradiction, soit on l’engueule.</w:t>
+      </w:r>
+    </w:p>
+    <w:p>
+      <w:pPr>
+        <w:rPr>
+          <w:rStyle w:val="Forteaccentuation"/>
+          <w:b w:val="0"/>
+          <w:i w:val="0"/>
+          <w:color w:val="auto"/>
+        </w:rPr>
+      </w:pPr>
+    </w:p>
+    <w:p>
+      <w:pPr>
+        <w:rPr>
+          <w:rStyle w:val="Forteaccentuation"/>
+          <w:b w:val="0"/>
+          <w:i w:val="0"/>
+          <w:color w:val="auto"/>
+        </w:rPr>
+      </w:pPr>
+    </w:p>
+    <w:p>
+      <w:pPr>
+        <w:rPr>
+          <w:rStyle w:val="Forteaccentuation"/>
+          <w:b w:val="0"/>
+          <w:i w:val="0"/>
+          <w:color w:val="auto"/>
+        </w:rPr>
+      </w:pPr>
+      <w:r>
+        <w:rPr>
+          <w:rStyle w:val="Forteaccentuation"/>
+          <w:b w:val="0"/>
+          <w:i w:val="0"/>
+          <w:color w:val="auto"/>
+        </w:rPr>
+        <w:t>Ça fait pas mal de boulot déjà…</w:t>
       </w:r>
     </w:p>
     <w:sectPr>
@@ -1079,8 +2309,293 @@
 </file>
 
 <file path=word/numbering.xml><?xml version="1.0" encoding="utf-8"?>
-<w:numbering xmlns:wpc="http://schemas.microsoft.com/office/word/2010/wordprocessingCanvas" xmlns:mc="http://schemas.openxmlformats.org/markup-compatibility/2006" xmlns:o="urn:schemas-microsoft-com:office:office" xmlns:r="http://schemas.openxmlformats.org/officeDocument/2006/relationships" xmlns:m="http://schemas.openxmlformats.org/officeDocument/2006/math" xmlns:v="urn:schemas-microsoft-com:vml" xmlns:wp14="http://schemas.microsoft.com/office/word/2010/wordprocessingDrawing" xmlns:wp="http://schemas.openxmlformats.org/drawingml/2006/wordprocessingDrawing" xmlns:w10="urn:schemas-microsoft-com:office:word" xmlns:w="http://schemas.openxmlformats.org/wordprocessingml/2006/main" xmlns:w14="http://schemas.microsoft.com/office/word/2010/wordml" xmlns:wpg="http://schemas.microsoft.com/office/word/2010/wordprocessingGroup" xmlns:wpi="http://schemas.microsoft.com/office/word/2010/wordprocessingInk" xmlns:wne="http://schemas.microsoft.com/office/word/2006/wordml" xmlns:wps="http://schemas.microsoft.com/office/word/2010/wordprocessingShape" mc:Ignorable="w14 wp14">
+<w:numbering xmlns:wpc="http://schemas.microsoft.com/office/word/2010/wordprocessingCanvas" xmlns:mo="http://schemas.microsoft.com/office/mac/office/2008/main" xmlns:mc="http://schemas.openxmlformats.org/markup-compatibility/2006" xmlns:mv="urn:schemas-microsoft-com:mac:vml" xmlns:o="urn:schemas-microsoft-com:office:office" xmlns:r="http://schemas.openxmlformats.org/officeDocument/2006/relationships" xmlns:m="http://schemas.openxmlformats.org/officeDocument/2006/math" xmlns:v="urn:schemas-microsoft-com:vml" xmlns:wp14="http://schemas.microsoft.com/office/word/2010/wordprocessingDrawing" xmlns:wp="http://schemas.openxmlformats.org/drawingml/2006/wordprocessingDrawing" xmlns:w10="urn:schemas-microsoft-com:office:word" xmlns:w="http://schemas.openxmlformats.org/wordprocessingml/2006/main" xmlns:w14="http://schemas.microsoft.com/office/word/2010/wordml" xmlns:wpg="http://schemas.microsoft.com/office/word/2010/wordprocessingGroup" xmlns:wpi="http://schemas.microsoft.com/office/word/2010/wordprocessingInk" xmlns:wne="http://schemas.microsoft.com/office/word/2006/wordml" xmlns:wps="http://schemas.microsoft.com/office/word/2010/wordprocessingShape" mc:Ignorable="w14 wp14">
   <w:abstractNum w:abstractNumId="0">
+    <w:nsid w:val="025776FE"/>
+    <w:multiLevelType w:val="hybridMultilevel"/>
+    <w:tmpl w:val="B46287D4"/>
+    <w:lvl w:ilvl="0" w:tplc="040C000F">
+      <w:start w:val="1"/>
+      <w:numFmt w:val="decimal"/>
+      <w:lvlText w:val="%1."/>
+      <w:lvlJc w:val="left"/>
+      <w:pPr>
+        <w:ind w:left="720" w:hanging="360"/>
+      </w:pPr>
+    </w:lvl>
+    <w:lvl w:ilvl="1" w:tplc="040C0019" w:tentative="1">
+      <w:start w:val="1"/>
+      <w:numFmt w:val="lowerLetter"/>
+      <w:lvlText w:val="%2."/>
+      <w:lvlJc w:val="left"/>
+      <w:pPr>
+        <w:ind w:left="1440" w:hanging="360"/>
+      </w:pPr>
+    </w:lvl>
+    <w:lvl w:ilvl="2" w:tplc="040C001B" w:tentative="1">
+      <w:start w:val="1"/>
+      <w:numFmt w:val="lowerRoman"/>
+      <w:lvlText w:val="%3."/>
+      <w:lvlJc w:val="right"/>
+      <w:pPr>
+        <w:ind w:left="2160" w:hanging="180"/>
+      </w:pPr>
+    </w:lvl>
+    <w:lvl w:ilvl="3" w:tplc="040C000F" w:tentative="1">
+      <w:start w:val="1"/>
+      <w:numFmt w:val="decimal"/>
+      <w:lvlText w:val="%4."/>
+      <w:lvlJc w:val="left"/>
+      <w:pPr>
+        <w:ind w:left="2880" w:hanging="360"/>
+      </w:pPr>
+    </w:lvl>
+    <w:lvl w:ilvl="4" w:tplc="040C0019" w:tentative="1">
+      <w:start w:val="1"/>
+      <w:numFmt w:val="lowerLetter"/>
+      <w:lvlText w:val="%5."/>
+      <w:lvlJc w:val="left"/>
+      <w:pPr>
+        <w:ind w:left="3600" w:hanging="360"/>
+      </w:pPr>
+    </w:lvl>
+    <w:lvl w:ilvl="5" w:tplc="040C001B" w:tentative="1">
+      <w:start w:val="1"/>
+      <w:numFmt w:val="lowerRoman"/>
+      <w:lvlText w:val="%6."/>
+      <w:lvlJc w:val="right"/>
+      <w:pPr>
+        <w:ind w:left="4320" w:hanging="180"/>
+      </w:pPr>
+    </w:lvl>
+    <w:lvl w:ilvl="6" w:tplc="040C000F" w:tentative="1">
+      <w:start w:val="1"/>
+      <w:numFmt w:val="decimal"/>
+      <w:lvlText w:val="%7."/>
+      <w:lvlJc w:val="left"/>
+      <w:pPr>
+        <w:ind w:left="5040" w:hanging="360"/>
+      </w:pPr>
+    </w:lvl>
+    <w:lvl w:ilvl="7" w:tplc="040C0019" w:tentative="1">
+      <w:start w:val="1"/>
+      <w:numFmt w:val="lowerLetter"/>
+      <w:lvlText w:val="%8."/>
+      <w:lvlJc w:val="left"/>
+      <w:pPr>
+        <w:ind w:left="5760" w:hanging="360"/>
+      </w:pPr>
+    </w:lvl>
+    <w:lvl w:ilvl="8" w:tplc="040C001B" w:tentative="1">
+      <w:start w:val="1"/>
+      <w:numFmt w:val="lowerRoman"/>
+      <w:lvlText w:val="%9."/>
+      <w:lvlJc w:val="right"/>
+      <w:pPr>
+        <w:ind w:left="6480" w:hanging="180"/>
+      </w:pPr>
+    </w:lvl>
+  </w:abstractNum>
+  <w:abstractNum w:abstractNumId="1">
+    <w:nsid w:val="0711585E"/>
+    <w:multiLevelType w:val="hybridMultilevel"/>
+    <w:tmpl w:val="90C09F9E"/>
+    <w:lvl w:ilvl="0" w:tplc="040C0001">
+      <w:start w:val="1"/>
+      <w:numFmt w:val="bullet"/>
+      <w:lvlText w:val=""/>
+      <w:lvlJc w:val="left"/>
+      <w:pPr>
+        <w:ind w:left="720" w:hanging="360"/>
+      </w:pPr>
+      <w:rPr>
+        <w:rFonts w:ascii="Symbol" w:hAnsi="Symbol" w:hint="default"/>
+      </w:rPr>
+    </w:lvl>
+    <w:lvl w:ilvl="1" w:tplc="040C0003" w:tentative="1">
+      <w:start w:val="1"/>
+      <w:numFmt w:val="bullet"/>
+      <w:lvlText w:val="o"/>
+      <w:lvlJc w:val="left"/>
+      <w:pPr>
+        <w:ind w:left="1440" w:hanging="360"/>
+      </w:pPr>
+      <w:rPr>
+        <w:rFonts w:ascii="Courier New" w:hAnsi="Courier New" w:hint="default"/>
+      </w:rPr>
+    </w:lvl>
+    <w:lvl w:ilvl="2" w:tplc="040C0005" w:tentative="1">
+      <w:start w:val="1"/>
+      <w:numFmt w:val="bullet"/>
+      <w:lvlText w:val=""/>
+      <w:lvlJc w:val="left"/>
+      <w:pPr>
+        <w:ind w:left="2160" w:hanging="360"/>
+      </w:pPr>
+      <w:rPr>
+        <w:rFonts w:ascii="Wingdings" w:hAnsi="Wingdings" w:hint="default"/>
+      </w:rPr>
+    </w:lvl>
+    <w:lvl w:ilvl="3" w:tplc="040C0001" w:tentative="1">
+      <w:start w:val="1"/>
+      <w:numFmt w:val="bullet"/>
+      <w:lvlText w:val=""/>
+      <w:lvlJc w:val="left"/>
+      <w:pPr>
+        <w:ind w:left="2880" w:hanging="360"/>
+      </w:pPr>
+      <w:rPr>
+        <w:rFonts w:ascii="Symbol" w:hAnsi="Symbol" w:hint="default"/>
+      </w:rPr>
+    </w:lvl>
+    <w:lvl w:ilvl="4" w:tplc="040C0003" w:tentative="1">
+      <w:start w:val="1"/>
+      <w:numFmt w:val="bullet"/>
+      <w:lvlText w:val="o"/>
+      <w:lvlJc w:val="left"/>
+      <w:pPr>
+        <w:ind w:left="3600" w:hanging="360"/>
+      </w:pPr>
+      <w:rPr>
+        <w:rFonts w:ascii="Courier New" w:hAnsi="Courier New" w:hint="default"/>
+      </w:rPr>
+    </w:lvl>
+    <w:lvl w:ilvl="5" w:tplc="040C0005" w:tentative="1">
+      <w:start w:val="1"/>
+      <w:numFmt w:val="bullet"/>
+      <w:lvlText w:val=""/>
+      <w:lvlJc w:val="left"/>
+      <w:pPr>
+        <w:ind w:left="4320" w:hanging="360"/>
+      </w:pPr>
+      <w:rPr>
+        <w:rFonts w:ascii="Wingdings" w:hAnsi="Wingdings" w:hint="default"/>
+      </w:rPr>
+    </w:lvl>
+    <w:lvl w:ilvl="6" w:tplc="040C0001" w:tentative="1">
+      <w:start w:val="1"/>
+      <w:numFmt w:val="bullet"/>
+      <w:lvlText w:val=""/>
+      <w:lvlJc w:val="left"/>
+      <w:pPr>
+        <w:ind w:left="5040" w:hanging="360"/>
+      </w:pPr>
+      <w:rPr>
+        <w:rFonts w:ascii="Symbol" w:hAnsi="Symbol" w:hint="default"/>
+      </w:rPr>
+    </w:lvl>
+    <w:lvl w:ilvl="7" w:tplc="040C0003" w:tentative="1">
+      <w:start w:val="1"/>
+      <w:numFmt w:val="bullet"/>
+      <w:lvlText w:val="o"/>
+      <w:lvlJc w:val="left"/>
+      <w:pPr>
+        <w:ind w:left="5760" w:hanging="360"/>
+      </w:pPr>
+      <w:rPr>
+        <w:rFonts w:ascii="Courier New" w:hAnsi="Courier New" w:hint="default"/>
+      </w:rPr>
+    </w:lvl>
+    <w:lvl w:ilvl="8" w:tplc="040C0005" w:tentative="1">
+      <w:start w:val="1"/>
+      <w:numFmt w:val="bullet"/>
+      <w:lvlText w:val=""/>
+      <w:lvlJc w:val="left"/>
+      <w:pPr>
+        <w:ind w:left="6480" w:hanging="360"/>
+      </w:pPr>
+      <w:rPr>
+        <w:rFonts w:ascii="Wingdings" w:hAnsi="Wingdings" w:hint="default"/>
+      </w:rPr>
+    </w:lvl>
+  </w:abstractNum>
+  <w:abstractNum w:abstractNumId="2">
+    <w:nsid w:val="0B8949C3"/>
+    <w:multiLevelType w:val="hybridMultilevel"/>
+    <w:tmpl w:val="2480B97A"/>
+    <w:lvl w:ilvl="0" w:tplc="040C000F">
+      <w:start w:val="1"/>
+      <w:numFmt w:val="decimal"/>
+      <w:lvlText w:val="%1."/>
+      <w:lvlJc w:val="left"/>
+      <w:pPr>
+        <w:ind w:left="720" w:hanging="360"/>
+      </w:pPr>
+    </w:lvl>
+    <w:lvl w:ilvl="1" w:tplc="040C0019" w:tentative="1">
+      <w:start w:val="1"/>
+      <w:numFmt w:val="lowerLetter"/>
+      <w:lvlText w:val="%2."/>
+      <w:lvlJc w:val="left"/>
+      <w:pPr>
+        <w:ind w:left="1440" w:hanging="360"/>
+      </w:pPr>
+    </w:lvl>
+    <w:lvl w:ilvl="2" w:tplc="040C001B" w:tentative="1">
+      <w:start w:val="1"/>
+      <w:numFmt w:val="lowerRoman"/>
+      <w:lvlText w:val="%3."/>
+      <w:lvlJc w:val="right"/>
+      <w:pPr>
+        <w:ind w:left="2160" w:hanging="180"/>
+      </w:pPr>
+    </w:lvl>
+    <w:lvl w:ilvl="3" w:tplc="040C000F" w:tentative="1">
+      <w:start w:val="1"/>
+      <w:numFmt w:val="decimal"/>
+      <w:lvlText w:val="%4."/>
+      <w:lvlJc w:val="left"/>
+      <w:pPr>
+        <w:ind w:left="2880" w:hanging="360"/>
+      </w:pPr>
+    </w:lvl>
+    <w:lvl w:ilvl="4" w:tplc="040C0019" w:tentative="1">
+      <w:start w:val="1"/>
+      <w:numFmt w:val="lowerLetter"/>
+      <w:lvlText w:val="%5."/>
+      <w:lvlJc w:val="left"/>
+      <w:pPr>
+        <w:ind w:left="3600" w:hanging="360"/>
+      </w:pPr>
+    </w:lvl>
+    <w:lvl w:ilvl="5" w:tplc="040C001B" w:tentative="1">
+      <w:start w:val="1"/>
+      <w:numFmt w:val="lowerRoman"/>
+      <w:lvlText w:val="%6."/>
+      <w:lvlJc w:val="right"/>
+      <w:pPr>
+        <w:ind w:left="4320" w:hanging="180"/>
+      </w:pPr>
+    </w:lvl>
+    <w:lvl w:ilvl="6" w:tplc="040C000F" w:tentative="1">
+      <w:start w:val="1"/>
+      <w:numFmt w:val="decimal"/>
+      <w:lvlText w:val="%7."/>
+      <w:lvlJc w:val="left"/>
+      <w:pPr>
+        <w:ind w:left="5040" w:hanging="360"/>
+      </w:pPr>
+    </w:lvl>
+    <w:lvl w:ilvl="7" w:tplc="040C0019" w:tentative="1">
+      <w:start w:val="1"/>
+      <w:numFmt w:val="lowerLetter"/>
+      <w:lvlText w:val="%8."/>
+      <w:lvlJc w:val="left"/>
+      <w:pPr>
+        <w:ind w:left="5760" w:hanging="360"/>
+      </w:pPr>
+    </w:lvl>
+    <w:lvl w:ilvl="8" w:tplc="040C001B" w:tentative="1">
+      <w:start w:val="1"/>
+      <w:numFmt w:val="lowerRoman"/>
+      <w:lvlText w:val="%9."/>
+      <w:lvlJc w:val="right"/>
+      <w:pPr>
+        <w:ind w:left="6480" w:hanging="180"/>
+      </w:pPr>
+    </w:lvl>
+  </w:abstractNum>
+  <w:abstractNum w:abstractNumId="3">
     <w:nsid w:val="101D4B4D"/>
     <w:multiLevelType w:val="hybridMultilevel"/>
     <w:tmpl w:val="2950695A"/>
@@ -1193,7 +2708,7 @@
       </w:rPr>
     </w:lvl>
   </w:abstractNum>
-  <w:abstractNum w:abstractNumId="1">
+  <w:abstractNum w:abstractNumId="4">
     <w:nsid w:val="11EA6645"/>
     <w:multiLevelType w:val="hybridMultilevel"/>
     <w:tmpl w:val="55446D6A"/>
@@ -1282,7 +2797,405 @@
       </w:pPr>
     </w:lvl>
   </w:abstractNum>
-  <w:abstractNum w:abstractNumId="2">
+  <w:abstractNum w:abstractNumId="5">
+    <w:nsid w:val="13BB198A"/>
+    <w:multiLevelType w:val="hybridMultilevel"/>
+    <w:tmpl w:val="E3723E16"/>
+    <w:lvl w:ilvl="0" w:tplc="040C0001">
+      <w:start w:val="1"/>
+      <w:numFmt w:val="bullet"/>
+      <w:lvlText w:val=""/>
+      <w:lvlJc w:val="left"/>
+      <w:pPr>
+        <w:ind w:left="720" w:hanging="360"/>
+      </w:pPr>
+      <w:rPr>
+        <w:rFonts w:ascii="Symbol" w:hAnsi="Symbol" w:hint="default"/>
+      </w:rPr>
+    </w:lvl>
+    <w:lvl w:ilvl="1" w:tplc="040C0003" w:tentative="1">
+      <w:start w:val="1"/>
+      <w:numFmt w:val="bullet"/>
+      <w:lvlText w:val="o"/>
+      <w:lvlJc w:val="left"/>
+      <w:pPr>
+        <w:ind w:left="1440" w:hanging="360"/>
+      </w:pPr>
+      <w:rPr>
+        <w:rFonts w:ascii="Courier New" w:hAnsi="Courier New" w:hint="default"/>
+      </w:rPr>
+    </w:lvl>
+    <w:lvl w:ilvl="2" w:tplc="040C0005" w:tentative="1">
+      <w:start w:val="1"/>
+      <w:numFmt w:val="bullet"/>
+      <w:lvlText w:val=""/>
+      <w:lvlJc w:val="left"/>
+      <w:pPr>
+        <w:ind w:left="2160" w:hanging="360"/>
+      </w:pPr>
+      <w:rPr>
+        <w:rFonts w:ascii="Wingdings" w:hAnsi="Wingdings" w:hint="default"/>
+      </w:rPr>
+    </w:lvl>
+    <w:lvl w:ilvl="3" w:tplc="040C0001" w:tentative="1">
+      <w:start w:val="1"/>
+      <w:numFmt w:val="bullet"/>
+      <w:lvlText w:val=""/>
+      <w:lvlJc w:val="left"/>
+      <w:pPr>
+        <w:ind w:left="2880" w:hanging="360"/>
+      </w:pPr>
+      <w:rPr>
+        <w:rFonts w:ascii="Symbol" w:hAnsi="Symbol" w:hint="default"/>
+      </w:rPr>
+    </w:lvl>
+    <w:lvl w:ilvl="4" w:tplc="040C0003" w:tentative="1">
+      <w:start w:val="1"/>
+      <w:numFmt w:val="bullet"/>
+      <w:lvlText w:val="o"/>
+      <w:lvlJc w:val="left"/>
+      <w:pPr>
+        <w:ind w:left="3600" w:hanging="360"/>
+      </w:pPr>
+      <w:rPr>
+        <w:rFonts w:ascii="Courier New" w:hAnsi="Courier New" w:hint="default"/>
+      </w:rPr>
+    </w:lvl>
+    <w:lvl w:ilvl="5" w:tplc="040C0005" w:tentative="1">
+      <w:start w:val="1"/>
+      <w:numFmt w:val="bullet"/>
+      <w:lvlText w:val=""/>
+      <w:lvlJc w:val="left"/>
+      <w:pPr>
+        <w:ind w:left="4320" w:hanging="360"/>
+      </w:pPr>
+      <w:rPr>
+        <w:rFonts w:ascii="Wingdings" w:hAnsi="Wingdings" w:hint="default"/>
+      </w:rPr>
+    </w:lvl>
+    <w:lvl w:ilvl="6" w:tplc="040C0001" w:tentative="1">
+      <w:start w:val="1"/>
+      <w:numFmt w:val="bullet"/>
+      <w:lvlText w:val=""/>
+      <w:lvlJc w:val="left"/>
+      <w:pPr>
+        <w:ind w:left="5040" w:hanging="360"/>
+      </w:pPr>
+      <w:rPr>
+        <w:rFonts w:ascii="Symbol" w:hAnsi="Symbol" w:hint="default"/>
+      </w:rPr>
+    </w:lvl>
+    <w:lvl w:ilvl="7" w:tplc="040C0003" w:tentative="1">
+      <w:start w:val="1"/>
+      <w:numFmt w:val="bullet"/>
+      <w:lvlText w:val="o"/>
+      <w:lvlJc w:val="left"/>
+      <w:pPr>
+        <w:ind w:left="5760" w:hanging="360"/>
+      </w:pPr>
+      <w:rPr>
+        <w:rFonts w:ascii="Courier New" w:hAnsi="Courier New" w:hint="default"/>
+      </w:rPr>
+    </w:lvl>
+    <w:lvl w:ilvl="8" w:tplc="040C0005" w:tentative="1">
+      <w:start w:val="1"/>
+      <w:numFmt w:val="bullet"/>
+      <w:lvlText w:val=""/>
+      <w:lvlJc w:val="left"/>
+      <w:pPr>
+        <w:ind w:left="6480" w:hanging="360"/>
+      </w:pPr>
+      <w:rPr>
+        <w:rFonts w:ascii="Wingdings" w:hAnsi="Wingdings" w:hint="default"/>
+      </w:rPr>
+    </w:lvl>
+  </w:abstractNum>
+  <w:abstractNum w:abstractNumId="6">
+    <w:nsid w:val="2BD7081E"/>
+    <w:multiLevelType w:val="hybridMultilevel"/>
+    <w:tmpl w:val="3AE61280"/>
+    <w:lvl w:ilvl="0" w:tplc="040C0001">
+      <w:start w:val="1"/>
+      <w:numFmt w:val="bullet"/>
+      <w:lvlText w:val=""/>
+      <w:lvlJc w:val="left"/>
+      <w:pPr>
+        <w:ind w:left="720" w:hanging="360"/>
+      </w:pPr>
+      <w:rPr>
+        <w:rFonts w:ascii="Symbol" w:hAnsi="Symbol" w:hint="default"/>
+      </w:rPr>
+    </w:lvl>
+    <w:lvl w:ilvl="1" w:tplc="040C0003" w:tentative="1">
+      <w:start w:val="1"/>
+      <w:numFmt w:val="bullet"/>
+      <w:lvlText w:val="o"/>
+      <w:lvlJc w:val="left"/>
+      <w:pPr>
+        <w:ind w:left="1440" w:hanging="360"/>
+      </w:pPr>
+      <w:rPr>
+        <w:rFonts w:ascii="Courier New" w:hAnsi="Courier New" w:hint="default"/>
+      </w:rPr>
+    </w:lvl>
+    <w:lvl w:ilvl="2" w:tplc="040C0005" w:tentative="1">
+      <w:start w:val="1"/>
+      <w:numFmt w:val="bullet"/>
+      <w:lvlText w:val=""/>
+      <w:lvlJc w:val="left"/>
+      <w:pPr>
+        <w:ind w:left="2160" w:hanging="360"/>
+      </w:pPr>
+      <w:rPr>
+        <w:rFonts w:ascii="Wingdings" w:hAnsi="Wingdings" w:hint="default"/>
+      </w:rPr>
+    </w:lvl>
+    <w:lvl w:ilvl="3" w:tplc="040C0001" w:tentative="1">
+      <w:start w:val="1"/>
+      <w:numFmt w:val="bullet"/>
+      <w:lvlText w:val=""/>
+      <w:lvlJc w:val="left"/>
+      <w:pPr>
+        <w:ind w:left="2880" w:hanging="360"/>
+      </w:pPr>
+      <w:rPr>
+        <w:rFonts w:ascii="Symbol" w:hAnsi="Symbol" w:hint="default"/>
+      </w:rPr>
+    </w:lvl>
+    <w:lvl w:ilvl="4" w:tplc="040C0003" w:tentative="1">
+      <w:start w:val="1"/>
+      <w:numFmt w:val="bullet"/>
+      <w:lvlText w:val="o"/>
+      <w:lvlJc w:val="left"/>
+      <w:pPr>
+        <w:ind w:left="3600" w:hanging="360"/>
+      </w:pPr>
+      <w:rPr>
+        <w:rFonts w:ascii="Courier New" w:hAnsi="Courier New" w:hint="default"/>
+      </w:rPr>
+    </w:lvl>
+    <w:lvl w:ilvl="5" w:tplc="040C0005" w:tentative="1">
+      <w:start w:val="1"/>
+      <w:numFmt w:val="bullet"/>
+      <w:lvlText w:val=""/>
+      <w:lvlJc w:val="left"/>
+      <w:pPr>
+        <w:ind w:left="4320" w:hanging="360"/>
+      </w:pPr>
+      <w:rPr>
+        <w:rFonts w:ascii="Wingdings" w:hAnsi="Wingdings" w:hint="default"/>
+      </w:rPr>
+    </w:lvl>
+    <w:lvl w:ilvl="6" w:tplc="040C0001" w:tentative="1">
+      <w:start w:val="1"/>
+      <w:numFmt w:val="bullet"/>
+      <w:lvlText w:val=""/>
+      <w:lvlJc w:val="left"/>
+      <w:pPr>
+        <w:ind w:left="5040" w:hanging="360"/>
+      </w:pPr>
+      <w:rPr>
+        <w:rFonts w:ascii="Symbol" w:hAnsi="Symbol" w:hint="default"/>
+      </w:rPr>
+    </w:lvl>
+    <w:lvl w:ilvl="7" w:tplc="040C0003" w:tentative="1">
+      <w:start w:val="1"/>
+      <w:numFmt w:val="bullet"/>
+      <w:lvlText w:val="o"/>
+      <w:lvlJc w:val="left"/>
+      <w:pPr>
+        <w:ind w:left="5760" w:hanging="360"/>
+      </w:pPr>
+      <w:rPr>
+        <w:rFonts w:ascii="Courier New" w:hAnsi="Courier New" w:hint="default"/>
+      </w:rPr>
+    </w:lvl>
+    <w:lvl w:ilvl="8" w:tplc="040C0005" w:tentative="1">
+      <w:start w:val="1"/>
+      <w:numFmt w:val="bullet"/>
+      <w:lvlText w:val=""/>
+      <w:lvlJc w:val="left"/>
+      <w:pPr>
+        <w:ind w:left="6480" w:hanging="360"/>
+      </w:pPr>
+      <w:rPr>
+        <w:rFonts w:ascii="Wingdings" w:hAnsi="Wingdings" w:hint="default"/>
+      </w:rPr>
+    </w:lvl>
+  </w:abstractNum>
+  <w:abstractNum w:abstractNumId="7">
+    <w:nsid w:val="2FB90EF2"/>
+    <w:multiLevelType w:val="multilevel"/>
+    <w:tmpl w:val="B46287D4"/>
+    <w:lvl w:ilvl="0">
+      <w:start w:val="1"/>
+      <w:numFmt w:val="decimal"/>
+      <w:lvlText w:val="%1."/>
+      <w:lvlJc w:val="left"/>
+      <w:pPr>
+        <w:ind w:left="720" w:hanging="360"/>
+      </w:pPr>
+    </w:lvl>
+    <w:lvl w:ilvl="1">
+      <w:start w:val="1"/>
+      <w:numFmt w:val="lowerLetter"/>
+      <w:lvlText w:val="%2."/>
+      <w:lvlJc w:val="left"/>
+      <w:pPr>
+        <w:ind w:left="1440" w:hanging="360"/>
+      </w:pPr>
+    </w:lvl>
+    <w:lvl w:ilvl="2">
+      <w:start w:val="1"/>
+      <w:numFmt w:val="lowerRoman"/>
+      <w:lvlText w:val="%3."/>
+      <w:lvlJc w:val="right"/>
+      <w:pPr>
+        <w:ind w:left="2160" w:hanging="180"/>
+      </w:pPr>
+    </w:lvl>
+    <w:lvl w:ilvl="3">
+      <w:start w:val="1"/>
+      <w:numFmt w:val="decimal"/>
+      <w:lvlText w:val="%4."/>
+      <w:lvlJc w:val="left"/>
+      <w:pPr>
+        <w:ind w:left="2880" w:hanging="360"/>
+      </w:pPr>
+    </w:lvl>
+    <w:lvl w:ilvl="4">
+      <w:start w:val="1"/>
+      <w:numFmt w:val="lowerLetter"/>
+      <w:lvlText w:val="%5."/>
+      <w:lvlJc w:val="left"/>
+      <w:pPr>
+        <w:ind w:left="3600" w:hanging="360"/>
+      </w:pPr>
+    </w:lvl>
+    <w:lvl w:ilvl="5">
+      <w:start w:val="1"/>
+      <w:numFmt w:val="lowerRoman"/>
+      <w:lvlText w:val="%6."/>
+      <w:lvlJc w:val="right"/>
+      <w:pPr>
+        <w:ind w:left="4320" w:hanging="180"/>
+      </w:pPr>
+    </w:lvl>
+    <w:lvl w:ilvl="6">
+      <w:start w:val="1"/>
+      <w:numFmt w:val="decimal"/>
+      <w:lvlText w:val="%7."/>
+      <w:lvlJc w:val="left"/>
+      <w:pPr>
+        <w:ind w:left="5040" w:hanging="360"/>
+      </w:pPr>
+    </w:lvl>
+    <w:lvl w:ilvl="7">
+      <w:start w:val="1"/>
+      <w:numFmt w:val="lowerLetter"/>
+      <w:lvlText w:val="%8."/>
+      <w:lvlJc w:val="left"/>
+      <w:pPr>
+        <w:ind w:left="5760" w:hanging="360"/>
+      </w:pPr>
+    </w:lvl>
+    <w:lvl w:ilvl="8">
+      <w:start w:val="1"/>
+      <w:numFmt w:val="lowerRoman"/>
+      <w:lvlText w:val="%9."/>
+      <w:lvlJc w:val="right"/>
+      <w:pPr>
+        <w:ind w:left="6480" w:hanging="180"/>
+      </w:pPr>
+    </w:lvl>
+  </w:abstractNum>
+  <w:abstractNum w:abstractNumId="8">
+    <w:nsid w:val="30444D02"/>
+    <w:multiLevelType w:val="hybridMultilevel"/>
+    <w:tmpl w:val="506C993A"/>
+    <w:lvl w:ilvl="0" w:tplc="040C000F">
+      <w:start w:val="1"/>
+      <w:numFmt w:val="decimal"/>
+      <w:lvlText w:val="%1."/>
+      <w:lvlJc w:val="left"/>
+      <w:pPr>
+        <w:ind w:left="720" w:hanging="360"/>
+      </w:pPr>
+    </w:lvl>
+    <w:lvl w:ilvl="1" w:tplc="040C0019" w:tentative="1">
+      <w:start w:val="1"/>
+      <w:numFmt w:val="lowerLetter"/>
+      <w:lvlText w:val="%2."/>
+      <w:lvlJc w:val="left"/>
+      <w:pPr>
+        <w:ind w:left="1440" w:hanging="360"/>
+      </w:pPr>
+    </w:lvl>
+    <w:lvl w:ilvl="2" w:tplc="040C001B" w:tentative="1">
+      <w:start w:val="1"/>
+      <w:numFmt w:val="lowerRoman"/>
+      <w:lvlText w:val="%3."/>
+      <w:lvlJc w:val="right"/>
+      <w:pPr>
+        <w:ind w:left="2160" w:hanging="180"/>
+      </w:pPr>
+    </w:lvl>
+    <w:lvl w:ilvl="3" w:tplc="040C000F" w:tentative="1">
+      <w:start w:val="1"/>
+      <w:numFmt w:val="decimal"/>
+      <w:lvlText w:val="%4."/>
+      <w:lvlJc w:val="left"/>
+      <w:pPr>
+        <w:ind w:left="2880" w:hanging="360"/>
+      </w:pPr>
+    </w:lvl>
+    <w:lvl w:ilvl="4" w:tplc="040C0019" w:tentative="1">
+      <w:start w:val="1"/>
+      <w:numFmt w:val="lowerLetter"/>
+      <w:lvlText w:val="%5."/>
+      <w:lvlJc w:val="left"/>
+      <w:pPr>
+        <w:ind w:left="3600" w:hanging="360"/>
+      </w:pPr>
+    </w:lvl>
+    <w:lvl w:ilvl="5" w:tplc="040C001B" w:tentative="1">
+      <w:start w:val="1"/>
+      <w:numFmt w:val="lowerRoman"/>
+      <w:lvlText w:val="%6."/>
+      <w:lvlJc w:val="right"/>
+      <w:pPr>
+        <w:ind w:left="4320" w:hanging="180"/>
+      </w:pPr>
+    </w:lvl>
+    <w:lvl w:ilvl="6" w:tplc="040C000F" w:tentative="1">
+      <w:start w:val="1"/>
+      <w:numFmt w:val="decimal"/>
+      <w:lvlText w:val="%7."/>
+      <w:lvlJc w:val="left"/>
+      <w:pPr>
+        <w:ind w:left="5040" w:hanging="360"/>
+      </w:pPr>
+    </w:lvl>
+    <w:lvl w:ilvl="7" w:tplc="040C0019" w:tentative="1">
+      <w:start w:val="1"/>
+      <w:numFmt w:val="lowerLetter"/>
+      <w:lvlText w:val="%8."/>
+      <w:lvlJc w:val="left"/>
+      <w:pPr>
+        <w:ind w:left="5760" w:hanging="360"/>
+      </w:pPr>
+    </w:lvl>
+    <w:lvl w:ilvl="8" w:tplc="040C001B" w:tentative="1">
+      <w:start w:val="1"/>
+      <w:numFmt w:val="lowerRoman"/>
+      <w:lvlText w:val="%9."/>
+      <w:lvlJc w:val="right"/>
+      <w:pPr>
+        <w:ind w:left="6480" w:hanging="180"/>
+      </w:pPr>
+    </w:lvl>
+  </w:abstractNum>
+  <w:abstractNum w:abstractNumId="9">
     <w:nsid w:val="30DB07F4"/>
     <w:multiLevelType w:val="hybridMultilevel"/>
     <w:tmpl w:val="67CEAB54"/>
@@ -1394,7 +3307,179 @@
       </w:rPr>
     </w:lvl>
   </w:abstractNum>
-  <w:abstractNum w:abstractNumId="3">
+  <w:abstractNum w:abstractNumId="10">
+    <w:nsid w:val="3663288C"/>
+    <w:multiLevelType w:val="hybridMultilevel"/>
+    <w:tmpl w:val="61463F1C"/>
+    <w:lvl w:ilvl="0" w:tplc="040C000F">
+      <w:start w:val="1"/>
+      <w:numFmt w:val="decimal"/>
+      <w:lvlText w:val="%1."/>
+      <w:lvlJc w:val="left"/>
+      <w:pPr>
+        <w:ind w:left="720" w:hanging="360"/>
+      </w:pPr>
+    </w:lvl>
+    <w:lvl w:ilvl="1" w:tplc="040C0019" w:tentative="1">
+      <w:start w:val="1"/>
+      <w:numFmt w:val="lowerLetter"/>
+      <w:lvlText w:val="%2."/>
+      <w:lvlJc w:val="left"/>
+      <w:pPr>
+        <w:ind w:left="1440" w:hanging="360"/>
+      </w:pPr>
+    </w:lvl>
+    <w:lvl w:ilvl="2" w:tplc="040C001B" w:tentative="1">
+      <w:start w:val="1"/>
+      <w:numFmt w:val="lowerRoman"/>
+      <w:lvlText w:val="%3."/>
+      <w:lvlJc w:val="right"/>
+      <w:pPr>
+        <w:ind w:left="2160" w:hanging="180"/>
+      </w:pPr>
+    </w:lvl>
+    <w:lvl w:ilvl="3" w:tplc="040C000F" w:tentative="1">
+      <w:start w:val="1"/>
+      <w:numFmt w:val="decimal"/>
+      <w:lvlText w:val="%4."/>
+      <w:lvlJc w:val="left"/>
+      <w:pPr>
+        <w:ind w:left="2880" w:hanging="360"/>
+      </w:pPr>
+    </w:lvl>
+    <w:lvl w:ilvl="4" w:tplc="040C0019" w:tentative="1">
+      <w:start w:val="1"/>
+      <w:numFmt w:val="lowerLetter"/>
+      <w:lvlText w:val="%5."/>
+      <w:lvlJc w:val="left"/>
+      <w:pPr>
+        <w:ind w:left="3600" w:hanging="360"/>
+      </w:pPr>
+    </w:lvl>
+    <w:lvl w:ilvl="5" w:tplc="040C001B" w:tentative="1">
+      <w:start w:val="1"/>
+      <w:numFmt w:val="lowerRoman"/>
+      <w:lvlText w:val="%6."/>
+      <w:lvlJc w:val="right"/>
+      <w:pPr>
+        <w:ind w:left="4320" w:hanging="180"/>
+      </w:pPr>
+    </w:lvl>
+    <w:lvl w:ilvl="6" w:tplc="040C000F" w:tentative="1">
+      <w:start w:val="1"/>
+      <w:numFmt w:val="decimal"/>
+      <w:lvlText w:val="%7."/>
+      <w:lvlJc w:val="left"/>
+      <w:pPr>
+        <w:ind w:left="5040" w:hanging="360"/>
+      </w:pPr>
+    </w:lvl>
+    <w:lvl w:ilvl="7" w:tplc="040C0019" w:tentative="1">
+      <w:start w:val="1"/>
+      <w:numFmt w:val="lowerLetter"/>
+      <w:lvlText w:val="%8."/>
+      <w:lvlJc w:val="left"/>
+      <w:pPr>
+        <w:ind w:left="5760" w:hanging="360"/>
+      </w:pPr>
+    </w:lvl>
+    <w:lvl w:ilvl="8" w:tplc="040C001B" w:tentative="1">
+      <w:start w:val="1"/>
+      <w:numFmt w:val="lowerRoman"/>
+      <w:lvlText w:val="%9."/>
+      <w:lvlJc w:val="right"/>
+      <w:pPr>
+        <w:ind w:left="6480" w:hanging="180"/>
+      </w:pPr>
+    </w:lvl>
+  </w:abstractNum>
+  <w:abstractNum w:abstractNumId="11">
+    <w:nsid w:val="3B197CA7"/>
+    <w:multiLevelType w:val="hybridMultilevel"/>
+    <w:tmpl w:val="EA80C928"/>
+    <w:lvl w:ilvl="0" w:tplc="040C000F">
+      <w:start w:val="1"/>
+      <w:numFmt w:val="decimal"/>
+      <w:lvlText w:val="%1."/>
+      <w:lvlJc w:val="left"/>
+      <w:pPr>
+        <w:ind w:left="720" w:hanging="360"/>
+      </w:pPr>
+    </w:lvl>
+    <w:lvl w:ilvl="1" w:tplc="040C0019" w:tentative="1">
+      <w:start w:val="1"/>
+      <w:numFmt w:val="lowerLetter"/>
+      <w:lvlText w:val="%2."/>
+      <w:lvlJc w:val="left"/>
+      <w:pPr>
+        <w:ind w:left="1440" w:hanging="360"/>
+      </w:pPr>
+    </w:lvl>
+    <w:lvl w:ilvl="2" w:tplc="040C001B" w:tentative="1">
+      <w:start w:val="1"/>
+      <w:numFmt w:val="lowerRoman"/>
+      <w:lvlText w:val="%3."/>
+      <w:lvlJc w:val="right"/>
+      <w:pPr>
+        <w:ind w:left="2160" w:hanging="180"/>
+      </w:pPr>
+    </w:lvl>
+    <w:lvl w:ilvl="3" w:tplc="040C000F" w:tentative="1">
+      <w:start w:val="1"/>
+      <w:numFmt w:val="decimal"/>
+      <w:lvlText w:val="%4."/>
+      <w:lvlJc w:val="left"/>
+      <w:pPr>
+        <w:ind w:left="2880" w:hanging="360"/>
+      </w:pPr>
+    </w:lvl>
+    <w:lvl w:ilvl="4" w:tplc="040C0019" w:tentative="1">
+      <w:start w:val="1"/>
+      <w:numFmt w:val="lowerLetter"/>
+      <w:lvlText w:val="%5."/>
+      <w:lvlJc w:val="left"/>
+      <w:pPr>
+        <w:ind w:left="3600" w:hanging="360"/>
+      </w:pPr>
+    </w:lvl>
+    <w:lvl w:ilvl="5" w:tplc="040C001B" w:tentative="1">
+      <w:start w:val="1"/>
+      <w:numFmt w:val="lowerRoman"/>
+      <w:lvlText w:val="%6."/>
+      <w:lvlJc w:val="right"/>
+      <w:pPr>
+        <w:ind w:left="4320" w:hanging="180"/>
+      </w:pPr>
+    </w:lvl>
+    <w:lvl w:ilvl="6" w:tplc="040C000F" w:tentative="1">
+      <w:start w:val="1"/>
+      <w:numFmt w:val="decimal"/>
+      <w:lvlText w:val="%7."/>
+      <w:lvlJc w:val="left"/>
+      <w:pPr>
+        <w:ind w:left="5040" w:hanging="360"/>
+      </w:pPr>
+    </w:lvl>
+    <w:lvl w:ilvl="7" w:tplc="040C0019" w:tentative="1">
+      <w:start w:val="1"/>
+      <w:numFmt w:val="lowerLetter"/>
+      <w:lvlText w:val="%8."/>
+      <w:lvlJc w:val="left"/>
+      <w:pPr>
+        <w:ind w:left="5760" w:hanging="360"/>
+      </w:pPr>
+    </w:lvl>
+    <w:lvl w:ilvl="8" w:tplc="040C001B" w:tentative="1">
+      <w:start w:val="1"/>
+      <w:numFmt w:val="lowerRoman"/>
+      <w:lvlText w:val="%9."/>
+      <w:lvlJc w:val="right"/>
+      <w:pPr>
+        <w:ind w:left="6480" w:hanging="180"/>
+      </w:pPr>
+    </w:lvl>
+  </w:abstractNum>
+  <w:abstractNum w:abstractNumId="12">
     <w:nsid w:val="44F05E87"/>
     <w:multiLevelType w:val="hybridMultilevel"/>
     <w:tmpl w:val="C226ACFA"/>
@@ -1508,7 +3593,93 @@
       </w:rPr>
     </w:lvl>
   </w:abstractNum>
-  <w:abstractNum w:abstractNumId="4">
+  <w:abstractNum w:abstractNumId="13">
+    <w:nsid w:val="47A84DD6"/>
+    <w:multiLevelType w:val="multilevel"/>
+    <w:tmpl w:val="EA80C928"/>
+    <w:lvl w:ilvl="0">
+      <w:start w:val="1"/>
+      <w:numFmt w:val="decimal"/>
+      <w:lvlText w:val="%1."/>
+      <w:lvlJc w:val="left"/>
+      <w:pPr>
+        <w:ind w:left="720" w:hanging="360"/>
+      </w:pPr>
+    </w:lvl>
+    <w:lvl w:ilvl="1">
+      <w:start w:val="1"/>
+      <w:numFmt w:val="lowerLetter"/>
+      <w:lvlText w:val="%2."/>
+      <w:lvlJc w:val="left"/>
+      <w:pPr>
+        <w:ind w:left="1440" w:hanging="360"/>
+      </w:pPr>
+    </w:lvl>
+    <w:lvl w:ilvl="2">
+      <w:start w:val="1"/>
+      <w:numFmt w:val="lowerRoman"/>
+      <w:lvlText w:val="%3."/>
+      <w:lvlJc w:val="right"/>
+      <w:pPr>
+        <w:ind w:left="2160" w:hanging="180"/>
+      </w:pPr>
+    </w:lvl>
+    <w:lvl w:ilvl="3">
+      <w:start w:val="1"/>
+      <w:numFmt w:val="decimal"/>
+      <w:lvlText w:val="%4."/>
+      <w:lvlJc w:val="left"/>
+      <w:pPr>
+        <w:ind w:left="2880" w:hanging="360"/>
+      </w:pPr>
+    </w:lvl>
+    <w:lvl w:ilvl="4">
+      <w:start w:val="1"/>
+      <w:numFmt w:val="lowerLetter"/>
+      <w:lvlText w:val="%5."/>
+      <w:lvlJc w:val="left"/>
+      <w:pPr>
+        <w:ind w:left="3600" w:hanging="360"/>
+      </w:pPr>
+    </w:lvl>
+    <w:lvl w:ilvl="5">
+      <w:start w:val="1"/>
+      <w:numFmt w:val="lowerRoman"/>
+      <w:lvlText w:val="%6."/>
+      <w:lvlJc w:val="right"/>
+      <w:pPr>
+        <w:ind w:left="4320" w:hanging="180"/>
+      </w:pPr>
+    </w:lvl>
+    <w:lvl w:ilvl="6">
+      <w:start w:val="1"/>
+      <w:numFmt w:val="decimal"/>
+      <w:lvlText w:val="%7."/>
+      <w:lvlJc w:val="left"/>
+      <w:pPr>
+        <w:ind w:left="5040" w:hanging="360"/>
+      </w:pPr>
+    </w:lvl>
+    <w:lvl w:ilvl="7">
+      <w:start w:val="1"/>
+      <w:numFmt w:val="lowerLetter"/>
+      <w:lvlText w:val="%8."/>
+      <w:lvlJc w:val="left"/>
+      <w:pPr>
+        <w:ind w:left="5760" w:hanging="360"/>
+      </w:pPr>
+    </w:lvl>
+    <w:lvl w:ilvl="8">
+      <w:start w:val="1"/>
+      <w:numFmt w:val="lowerRoman"/>
+      <w:lvlText w:val="%9."/>
+      <w:lvlJc w:val="right"/>
+      <w:pPr>
+        <w:ind w:left="6480" w:hanging="180"/>
+      </w:pPr>
+    </w:lvl>
+  </w:abstractNum>
+  <w:abstractNum w:abstractNumId="14">
     <w:nsid w:val="67D35DD2"/>
     <w:multiLevelType w:val="hybridMultilevel"/>
     <w:tmpl w:val="00B456D4"/>
@@ -1620,20 +3791,255 @@
       </w:rPr>
     </w:lvl>
   </w:abstractNum>
+  <w:abstractNum w:abstractNumId="15">
+    <w:nsid w:val="736D70A1"/>
+    <w:multiLevelType w:val="multilevel"/>
+    <w:tmpl w:val="EA80C928"/>
+    <w:lvl w:ilvl="0">
+      <w:start w:val="1"/>
+      <w:numFmt w:val="decimal"/>
+      <w:lvlText w:val="%1."/>
+      <w:lvlJc w:val="left"/>
+      <w:pPr>
+        <w:ind w:left="720" w:hanging="360"/>
+      </w:pPr>
+    </w:lvl>
+    <w:lvl w:ilvl="1">
+      <w:start w:val="1"/>
+      <w:numFmt w:val="lowerLetter"/>
+      <w:lvlText w:val="%2."/>
+      <w:lvlJc w:val="left"/>
+      <w:pPr>
+        <w:ind w:left="1440" w:hanging="360"/>
+      </w:pPr>
+    </w:lvl>
+    <w:lvl w:ilvl="2">
+      <w:start w:val="1"/>
+      <w:numFmt w:val="lowerRoman"/>
+      <w:lvlText w:val="%3."/>
+      <w:lvlJc w:val="right"/>
+      <w:pPr>
+        <w:ind w:left="2160" w:hanging="180"/>
+      </w:pPr>
+    </w:lvl>
+    <w:lvl w:ilvl="3">
+      <w:start w:val="1"/>
+      <w:numFmt w:val="decimal"/>
+      <w:lvlText w:val="%4."/>
+      <w:lvlJc w:val="left"/>
+      <w:pPr>
+        <w:ind w:left="2880" w:hanging="360"/>
+      </w:pPr>
+    </w:lvl>
+    <w:lvl w:ilvl="4">
+      <w:start w:val="1"/>
+      <w:numFmt w:val="lowerLetter"/>
+      <w:lvlText w:val="%5."/>
+      <w:lvlJc w:val="left"/>
+      <w:pPr>
+        <w:ind w:left="3600" w:hanging="360"/>
+      </w:pPr>
+    </w:lvl>
+    <w:lvl w:ilvl="5">
+      <w:start w:val="1"/>
+      <w:numFmt w:val="lowerRoman"/>
+      <w:lvlText w:val="%6."/>
+      <w:lvlJc w:val="right"/>
+      <w:pPr>
+        <w:ind w:left="4320" w:hanging="180"/>
+      </w:pPr>
+    </w:lvl>
+    <w:lvl w:ilvl="6">
+      <w:start w:val="1"/>
+      <w:numFmt w:val="decimal"/>
+      <w:lvlText w:val="%7."/>
+      <w:lvlJc w:val="left"/>
+      <w:pPr>
+        <w:ind w:left="5040" w:hanging="360"/>
+      </w:pPr>
+    </w:lvl>
+    <w:lvl w:ilvl="7">
+      <w:start w:val="1"/>
+      <w:numFmt w:val="lowerLetter"/>
+      <w:lvlText w:val="%8."/>
+      <w:lvlJc w:val="left"/>
+      <w:pPr>
+        <w:ind w:left="5760" w:hanging="360"/>
+      </w:pPr>
+    </w:lvl>
+    <w:lvl w:ilvl="8">
+      <w:start w:val="1"/>
+      <w:numFmt w:val="lowerRoman"/>
+      <w:lvlText w:val="%9."/>
+      <w:lvlJc w:val="right"/>
+      <w:pPr>
+        <w:ind w:left="6480" w:hanging="180"/>
+      </w:pPr>
+    </w:lvl>
+  </w:abstractNum>
+  <w:abstractNum w:abstractNumId="16">
+    <w:nsid w:val="76A14251"/>
+    <w:multiLevelType w:val="hybridMultilevel"/>
+    <w:tmpl w:val="AB9872EA"/>
+    <w:lvl w:ilvl="0" w:tplc="040C0001">
+      <w:start w:val="1"/>
+      <w:numFmt w:val="bullet"/>
+      <w:lvlText w:val=""/>
+      <w:lvlJc w:val="left"/>
+      <w:pPr>
+        <w:ind w:left="720" w:hanging="360"/>
+      </w:pPr>
+      <w:rPr>
+        <w:rFonts w:ascii="Symbol" w:hAnsi="Symbol" w:hint="default"/>
+      </w:rPr>
+    </w:lvl>
+    <w:lvl w:ilvl="1" w:tplc="040C0003" w:tentative="1">
+      <w:start w:val="1"/>
+      <w:numFmt w:val="bullet"/>
+      <w:lvlText w:val="o"/>
+      <w:lvlJc w:val="left"/>
+      <w:pPr>
+        <w:ind w:left="1440" w:hanging="360"/>
+      </w:pPr>
+      <w:rPr>
+        <w:rFonts w:ascii="Courier New" w:hAnsi="Courier New" w:hint="default"/>
+      </w:rPr>
+    </w:lvl>
+    <w:lvl w:ilvl="2" w:tplc="040C0005" w:tentative="1">
+      <w:start w:val="1"/>
+      <w:numFmt w:val="bullet"/>
+      <w:lvlText w:val=""/>
+      <w:lvlJc w:val="left"/>
+      <w:pPr>
+        <w:ind w:left="2160" w:hanging="360"/>
+      </w:pPr>
+      <w:rPr>
+        <w:rFonts w:ascii="Wingdings" w:hAnsi="Wingdings" w:hint="default"/>
+      </w:rPr>
+    </w:lvl>
+    <w:lvl w:ilvl="3" w:tplc="040C0001" w:tentative="1">
+      <w:start w:val="1"/>
+      <w:numFmt w:val="bullet"/>
+      <w:lvlText w:val=""/>
+      <w:lvlJc w:val="left"/>
+      <w:pPr>
+        <w:ind w:left="2880" w:hanging="360"/>
+      </w:pPr>
+      <w:rPr>
+        <w:rFonts w:ascii="Symbol" w:hAnsi="Symbol" w:hint="default"/>
+      </w:rPr>
+    </w:lvl>
+    <w:lvl w:ilvl="4" w:tplc="040C0003" w:tentative="1">
+      <w:start w:val="1"/>
+      <w:numFmt w:val="bullet"/>
+      <w:lvlText w:val="o"/>
+      <w:lvlJc w:val="left"/>
+      <w:pPr>
+        <w:ind w:left="3600" w:hanging="360"/>
+      </w:pPr>
+      <w:rPr>
+        <w:rFonts w:ascii="Courier New" w:hAnsi="Courier New" w:hint="default"/>
+      </w:rPr>
+    </w:lvl>
+    <w:lvl w:ilvl="5" w:tplc="040C0005" w:tentative="1">
+      <w:start w:val="1"/>
+      <w:numFmt w:val="bullet"/>
+      <w:lvlText w:val=""/>
+      <w:lvlJc w:val="left"/>
+      <w:pPr>
+        <w:ind w:left="4320" w:hanging="360"/>
+      </w:pPr>
+      <w:rPr>
+        <w:rFonts w:ascii="Wingdings" w:hAnsi="Wingdings" w:hint="default"/>
+      </w:rPr>
+    </w:lvl>
+    <w:lvl w:ilvl="6" w:tplc="040C0001" w:tentative="1">
+      <w:start w:val="1"/>
+      <w:numFmt w:val="bullet"/>
+      <w:lvlText w:val=""/>
+      <w:lvlJc w:val="left"/>
+      <w:pPr>
+        <w:ind w:left="5040" w:hanging="360"/>
+      </w:pPr>
+      <w:rPr>
+        <w:rFonts w:ascii="Symbol" w:hAnsi="Symbol" w:hint="default"/>
+      </w:rPr>
+    </w:lvl>
+    <w:lvl w:ilvl="7" w:tplc="040C0003" w:tentative="1">
+      <w:start w:val="1"/>
+      <w:numFmt w:val="bullet"/>
+      <w:lvlText w:val="o"/>
+      <w:lvlJc w:val="left"/>
+      <w:pPr>
+        <w:ind w:left="5760" w:hanging="360"/>
+      </w:pPr>
+      <w:rPr>
+        <w:rFonts w:ascii="Courier New" w:hAnsi="Courier New" w:hint="default"/>
+      </w:rPr>
+    </w:lvl>
+    <w:lvl w:ilvl="8" w:tplc="040C0005" w:tentative="1">
+      <w:start w:val="1"/>
+      <w:numFmt w:val="bullet"/>
+      <w:lvlText w:val=""/>
+      <w:lvlJc w:val="left"/>
+      <w:pPr>
+        <w:ind w:left="6480" w:hanging="360"/>
+      </w:pPr>
+      <w:rPr>
+        <w:rFonts w:ascii="Wingdings" w:hAnsi="Wingdings" w:hint="default"/>
+      </w:rPr>
+    </w:lvl>
+  </w:abstractNum>
   <w:num w:numId="1">
+    <w:abstractNumId w:val="14"/>
+  </w:num>
+  <w:num w:numId="2">
+    <w:abstractNumId w:val="9"/>
+  </w:num>
+  <w:num w:numId="3">
     <w:abstractNumId w:val="4"/>
   </w:num>
-  <w:num w:numId="2">
+  <w:num w:numId="4">
+    <w:abstractNumId w:val="12"/>
+  </w:num>
+  <w:num w:numId="5">
+    <w:abstractNumId w:val="3"/>
+  </w:num>
+  <w:num w:numId="6">
     <w:abstractNumId w:val="2"/>
   </w:num>
-  <w:num w:numId="3">
+  <w:num w:numId="7">
+    <w:abstractNumId w:val="11"/>
+  </w:num>
+  <w:num w:numId="8">
+    <w:abstractNumId w:val="15"/>
+  </w:num>
+  <w:num w:numId="9">
+    <w:abstractNumId w:val="13"/>
+  </w:num>
+  <w:num w:numId="10">
+    <w:abstractNumId w:val="0"/>
+  </w:num>
+  <w:num w:numId="11">
+    <w:abstractNumId w:val="7"/>
+  </w:num>
+  <w:num w:numId="12">
+    <w:abstractNumId w:val="5"/>
+  </w:num>
+  <w:num w:numId="13">
+    <w:abstractNumId w:val="16"/>
+  </w:num>
+  <w:num w:numId="14">
+    <w:abstractNumId w:val="8"/>
+  </w:num>
+  <w:num w:numId="15">
     <w:abstractNumId w:val="1"/>
   </w:num>
-  <w:num w:numId="4">
-    <w:abstractNumId w:val="3"/>
+  <w:num w:numId="16">
+    <w:abstractNumId w:val="6"/>
   </w:num>
-  <w:num w:numId="5">
-    <w:abstractNumId w:val="0"/>
+  <w:num w:numId="17">
+    <w:abstractNumId w:val="10"/>
   </w:num>
 </w:numbering>
 </file>
@@ -1659,7 +4065,7 @@
       </w:pPr>
     </w:pPrDefault>
   </w:docDefaults>
-  <w:latentStyles w:defLockedState="0" w:defUIPriority="99" w:defSemiHidden="1" w:defUnhideWhenUsed="1" w:defQFormat="0" w:count="267">
+  <w:latentStyles w:defLockedState="0" w:defUIPriority="99" w:defSemiHidden="1" w:defUnhideWhenUsed="1" w:defQFormat="0" w:count="276">
     <w:lsdException w:name="Normal" w:semiHidden="0" w:uiPriority="0" w:unhideWhenUsed="0" w:qFormat="1"/>
     <w:lsdException w:name="heading 1" w:semiHidden="0" w:uiPriority="9" w:unhideWhenUsed="0" w:qFormat="1"/>
     <w:lsdException w:name="heading 2" w:uiPriority="9" w:qFormat="1"/>
@@ -1879,11 +4285,66 @@
       <w:szCs w:val="28"/>
     </w:rPr>
   </w:style>
+  <w:style w:type="paragraph" w:styleId="Sansinterligne">
+    <w:name w:val="No Spacing"/>
+    <w:uiPriority w:val="1"/>
+    <w:qFormat/>
+    <w:rsid w:val="00D90DA6"/>
+  </w:style>
+  <w:style w:type="paragraph" w:styleId="Sous-titre">
+    <w:name w:val="Subtitle"/>
+    <w:basedOn w:val="Normal"/>
+    <w:next w:val="Normal"/>
+    <w:link w:val="Sous-titreCar"/>
+    <w:uiPriority w:val="11"/>
+    <w:qFormat/>
+    <w:rsid w:val="00D90DA6"/>
+    <w:pPr>
+      <w:numPr>
+        <w:ilvl w:val="1"/>
+      </w:numPr>
+    </w:pPr>
+    <w:rPr>
+      <w:rFonts w:asciiTheme="majorHAnsi" w:eastAsiaTheme="majorEastAsia" w:hAnsiTheme="majorHAnsi" w:cstheme="majorBidi"/>
+      <w:i/>
+      <w:iCs/>
+      <w:color w:val="4F81BD" w:themeColor="accent1"/>
+      <w:spacing w:val="15"/>
+    </w:rPr>
+  </w:style>
+  <w:style w:type="character" w:customStyle="1" w:styleId="Sous-titreCar">
+    <w:name w:val="Sous-titre Car"/>
+    <w:basedOn w:val="Policepardfaut"/>
+    <w:link w:val="Sous-titre"/>
+    <w:uiPriority w:val="11"/>
+    <w:rsid w:val="00D90DA6"/>
+    <w:rPr>
+      <w:rFonts w:asciiTheme="majorHAnsi" w:eastAsiaTheme="majorEastAsia" w:hAnsiTheme="majorHAnsi" w:cstheme="majorBidi"/>
+      <w:i/>
+      <w:iCs/>
+      <w:color w:val="4F81BD" w:themeColor="accent1"/>
+      <w:spacing w:val="15"/>
+    </w:rPr>
+  </w:style>
+  <w:style w:type="character" w:styleId="Forteaccentuation">
+    <w:name w:val="Intense Emphasis"/>
+    <w:basedOn w:val="Policepardfaut"/>
+    <w:uiPriority w:val="21"/>
+    <w:qFormat/>
+    <w:rsid w:val="00EB008B"/>
+    <w:rPr>
+      <w:b/>
+      <w:bCs/>
+      <w:i/>
+      <w:iCs/>
+      <w:color w:val="4F81BD" w:themeColor="accent1"/>
+    </w:rPr>
+  </w:style>
 </w:styles>
 </file>
 
 <file path=word/stylesWithEffects.xml><?xml version="1.0" encoding="utf-8"?>
-<w:styles xmlns:wpc="http://schemas.microsoft.com/office/word/2010/wordprocessingCanvas" xmlns:mc="http://schemas.openxmlformats.org/markup-compatibility/2006" xmlns:o="urn:schemas-microsoft-com:office:office" xmlns:r="http://schemas.openxmlformats.org/officeDocument/2006/relationships" xmlns:m="http://schemas.openxmlformats.org/officeDocument/2006/math" xmlns:v="urn:schemas-microsoft-com:vml" xmlns:wp14="http://schemas.microsoft.com/office/word/2010/wordprocessingDrawing" xmlns:wp="http://schemas.openxmlformats.org/drawingml/2006/wordprocessingDrawing" xmlns:w10="urn:schemas-microsoft-com:office:word" xmlns:w="http://schemas.openxmlformats.org/wordprocessingml/2006/main" xmlns:w14="http://schemas.microsoft.com/office/word/2010/wordml" xmlns:wpg="http://schemas.microsoft.com/office/word/2010/wordprocessingGroup" xmlns:wpi="http://schemas.microsoft.com/office/word/2010/wordprocessingInk" xmlns:wne="http://schemas.microsoft.com/office/word/2006/wordml" xmlns:wps="http://schemas.microsoft.com/office/word/2010/wordprocessingShape" mc:Ignorable="w14 wp14">
+<w:styles xmlns:wpc="http://schemas.microsoft.com/office/word/2010/wordprocessingCanvas" xmlns:mo="http://schemas.microsoft.com/office/mac/office/2008/main" xmlns:mc="http://schemas.openxmlformats.org/markup-compatibility/2006" xmlns:mv="urn:schemas-microsoft-com:mac:vml" xmlns:o="urn:schemas-microsoft-com:office:office" xmlns:r="http://schemas.openxmlformats.org/officeDocument/2006/relationships" xmlns:m="http://schemas.openxmlformats.org/officeDocument/2006/math" xmlns:v="urn:schemas-microsoft-com:vml" xmlns:wp14="http://schemas.microsoft.com/office/word/2010/wordprocessingDrawing" xmlns:wp="http://schemas.openxmlformats.org/drawingml/2006/wordprocessingDrawing" xmlns:w10="urn:schemas-microsoft-com:office:word" xmlns:w="http://schemas.openxmlformats.org/wordprocessingml/2006/main" xmlns:w14="http://schemas.microsoft.com/office/word/2010/wordml" xmlns:wpg="http://schemas.microsoft.com/office/word/2010/wordprocessingGroup" xmlns:wpi="http://schemas.microsoft.com/office/word/2010/wordprocessingInk" xmlns:wne="http://schemas.microsoft.com/office/word/2006/wordml" xmlns:wps="http://schemas.microsoft.com/office/word/2010/wordprocessingShape" mc:Ignorable="w14 wp14">
   <w:docDefaults>
     <w:rPrDefault>
       <w:rPr>
@@ -1903,7 +4364,7 @@
       </w:pPr>
     </w:pPrDefault>
   </w:docDefaults>
-  <w:latentStyles w:defLockedState="0" w:defUIPriority="99" w:defSemiHidden="1" w:defUnhideWhenUsed="1" w:defQFormat="0" w:count="267">
+  <w:latentStyles w:defLockedState="0" w:defUIPriority="99" w:defSemiHidden="1" w:defUnhideWhenUsed="1" w:defQFormat="0" w:count="276">
     <w:lsdException w:name="Normal" w:semiHidden="0" w:uiPriority="0" w:unhideWhenUsed="0" w:qFormat="1"/>
     <w:lsdException w:name="heading 1" w:semiHidden="0" w:uiPriority="9" w:unhideWhenUsed="0" w:qFormat="1"/>
     <w:lsdException w:name="heading 2" w:uiPriority="9" w:qFormat="1"/>
@@ -2121,6 +4582,61 @@
       <w:color w:val="365F91" w:themeColor="accent1" w:themeShade="BF"/>
       <w:sz w:val="28"/>
       <w:szCs w:val="28"/>
+    </w:rPr>
+  </w:style>
+  <w:style w:type="paragraph" w:styleId="Sansinterligne">
+    <w:name w:val="No Spacing"/>
+    <w:uiPriority w:val="1"/>
+    <w:qFormat/>
+    <w:rsid w:val="00D90DA6"/>
+  </w:style>
+  <w:style w:type="paragraph" w:styleId="Sous-titre">
+    <w:name w:val="Subtitle"/>
+    <w:basedOn w:val="Normal"/>
+    <w:next w:val="Normal"/>
+    <w:link w:val="Sous-titreCar"/>
+    <w:uiPriority w:val="11"/>
+    <w:qFormat/>
+    <w:rsid w:val="00D90DA6"/>
+    <w:pPr>
+      <w:numPr>
+        <w:ilvl w:val="1"/>
+      </w:numPr>
+    </w:pPr>
+    <w:rPr>
+      <w:rFonts w:asciiTheme="majorHAnsi" w:eastAsiaTheme="majorEastAsia" w:hAnsiTheme="majorHAnsi" w:cstheme="majorBidi"/>
+      <w:i/>
+      <w:iCs/>
+      <w:color w:val="4F81BD" w:themeColor="accent1"/>
+      <w:spacing w:val="15"/>
+    </w:rPr>
+  </w:style>
+  <w:style w:type="character" w:customStyle="1" w:styleId="Sous-titreCar">
+    <w:name w:val="Sous-titre Car"/>
+    <w:basedOn w:val="Policepardfaut"/>
+    <w:link w:val="Sous-titre"/>
+    <w:uiPriority w:val="11"/>
+    <w:rsid w:val="00D90DA6"/>
+    <w:rPr>
+      <w:rFonts w:asciiTheme="majorHAnsi" w:eastAsiaTheme="majorEastAsia" w:hAnsiTheme="majorHAnsi" w:cstheme="majorBidi"/>
+      <w:i/>
+      <w:iCs/>
+      <w:color w:val="4F81BD" w:themeColor="accent1"/>
+      <w:spacing w:val="15"/>
+    </w:rPr>
+  </w:style>
+  <w:style w:type="character" w:styleId="Forteaccentuation">
+    <w:name w:val="Intense Emphasis"/>
+    <w:basedOn w:val="Policepardfaut"/>
+    <w:uiPriority w:val="21"/>
+    <w:qFormat/>
+    <w:rsid w:val="00EB008B"/>
+    <w:rPr>
+      <w:b/>
+      <w:bCs/>
+      <w:i/>
+      <w:iCs/>
+      <w:color w:val="4F81BD" w:themeColor="accent1"/>
     </w:rPr>
   </w:style>
 </w:styles>

</xml_diff>